<commit_message>
Bug fixes and updates
Removing duplicate LIPHR code.
Updating LIPHR Readme example calculation results.
</commit_message>
<xml_diff>
--- a/LIR Readme.docx
+++ b/LIR Readme.docx
@@ -1802,7 +1802,7 @@
           <v:shape id="_x0000_i1025" type="#_x0000_t75" style="width:27pt;height:18pt" o:ole="">
             <v:imagedata r:id="rId11" o:title=""/>
           </v:shape>
-          <o:OLEObject Type="Embed" ProgID="Equation.DSMT4" ShapeID="_x0000_i1025" DrawAspect="Content" ObjectID="_1594535573" r:id="rId12"/>
+          <o:OLEObject Type="Embed" ProgID="Equation.DSMT4" ShapeID="_x0000_i1025" DrawAspect="Content" ObjectID="_1599894646" r:id="rId12"/>
         </w:object>
       </w:r>
       <w:r>
@@ -3510,7 +3510,15 @@
           <w:sz w:val="20"/>
           <w:szCs w:val="20"/>
         </w:rPr>
-        <w:t>=7.7784</w:t>
+        <w:t>=7.7</w:t>
+      </w:r>
+      <w:r>
+        <w:rPr>
+          <w:rFonts w:ascii="Times New Roman" w:hAnsi="Times New Roman" w:cs="Times New Roman"/>
+          <w:sz w:val="20"/>
+          <w:szCs w:val="20"/>
+        </w:rPr>
+        <w:t>835</w:t>
       </w:r>
     </w:p>
     <w:p>
@@ -3552,7 +3560,15 @@
           <w:sz w:val="20"/>
           <w:szCs w:val="20"/>
         </w:rPr>
-        <w:t>=7.8633</w:t>
+        <w:t>=7.8</w:t>
+      </w:r>
+      <w:r>
+        <w:rPr>
+          <w:rFonts w:ascii="Times New Roman" w:hAnsi="Times New Roman" w:cs="Times New Roman"/>
+          <w:sz w:val="20"/>
+          <w:szCs w:val="20"/>
+        </w:rPr>
+        <w:t>015</w:t>
       </w:r>
       <w:bookmarkStart w:id="0" w:name="_GoBack"/>
       <w:bookmarkEnd w:id="0"/>

</xml_diff>

<commit_message>
New version number...Fixed training data bug
A bug impacting training data selection was identified and corrected.
These bugs had a small average impact on estimate errors.  Older
estimates were likely higher than estimated, by averages of:
LIAR... 0.3 umol/kg
LIPHR... 0.002 pH units
LINR... 0.01 umol/kg
LISIR... 0.1 umol/kg
LIPR... 0.001 umo/kg

See the updated Readme for details.  I also took the opportunity to
update citation information in code comments.  Changed function names
and calls for LISIR and LIPR to match other LIRs.
</commit_message>
<xml_diff>
--- a/LIR Readme.docx
+++ b/LIR Readme.docx
@@ -1802,7 +1802,7 @@
           <v:shape id="_x0000_i1025" type="#_x0000_t75" style="width:27pt;height:18pt" o:ole="">
             <v:imagedata r:id="rId11" o:title=""/>
           </v:shape>
-          <o:OLEObject Type="Embed" ProgID="Equation.DSMT4" ShapeID="_x0000_i1025" DrawAspect="Content" ObjectID="_1599894646" r:id="rId12"/>
+          <o:OLEObject Type="Embed" ProgID="Equation.DSMT4" ShapeID="_x0000_i1025" DrawAspect="Content" ObjectID="_1600674558" r:id="rId12"/>
         </w:object>
       </w:r>
       <w:r>
@@ -3570,8 +3570,3706 @@
         </w:rPr>
         <w:t>015</w:t>
       </w:r>
+    </w:p>
+    <w:p>
+      <w:pPr>
+        <w:rPr>
+          <w:rFonts w:ascii="Times New Roman" w:hAnsi="Times New Roman" w:cs="Times New Roman"/>
+          <w:sz w:val="20"/>
+          <w:szCs w:val="20"/>
+          <w:vertAlign w:val="superscript"/>
+        </w:rPr>
+      </w:pPr>
+    </w:p>
+    <w:p>
+      <w:pPr>
+        <w:rPr>
+          <w:rFonts w:ascii="Times New Roman" w:hAnsi="Times New Roman" w:cs="Times New Roman"/>
+          <w:b/>
+          <w:sz w:val="20"/>
+          <w:szCs w:val="20"/>
+        </w:rPr>
+      </w:pPr>
+      <w:r>
+        <w:rPr>
+          <w:rFonts w:ascii="Times New Roman" w:hAnsi="Times New Roman" w:cs="Times New Roman"/>
+          <w:b/>
+          <w:sz w:val="20"/>
+          <w:szCs w:val="20"/>
+        </w:rPr>
+        <w:lastRenderedPageBreak/>
+        <w:t>Bug fixes from 2018.10.10</w:t>
+      </w:r>
+      <w:r>
+        <w:rPr>
+          <w:rFonts w:ascii="Times New Roman" w:hAnsi="Times New Roman" w:cs="Times New Roman"/>
+          <w:b/>
+          <w:sz w:val="20"/>
+          <w:szCs w:val="20"/>
+        </w:rPr>
+        <w:t>:</w:t>
+      </w:r>
+      <w:r>
+        <w:rPr>
+          <w:rFonts w:ascii="Times New Roman" w:hAnsi="Times New Roman" w:cs="Times New Roman"/>
+          <w:b/>
+          <w:sz w:val="20"/>
+          <w:szCs w:val="20"/>
+        </w:rPr>
+        <w:t xml:space="preserve">  </w:t>
+      </w:r>
+    </w:p>
+    <w:p>
+      <w:pPr>
+        <w:rPr>
+          <w:rFonts w:ascii="Times New Roman" w:hAnsi="Times New Roman" w:cs="Times New Roman"/>
+          <w:sz w:val="20"/>
+          <w:szCs w:val="20"/>
+        </w:rPr>
+      </w:pPr>
+      <w:r>
+        <w:rPr>
+          <w:rFonts w:ascii="Times New Roman" w:hAnsi="Times New Roman" w:cs="Times New Roman"/>
+          <w:sz w:val="20"/>
+          <w:szCs w:val="20"/>
+        </w:rPr>
+        <w:t>A bug afflicting all LIRs was identified and corrected.  This bug allowed information from the density structure of the Atlantic Ocean into some calculations for the density structure of the Pacific/Southern/Indian Ocean</w:t>
+      </w:r>
+      <w:r>
+        <w:rPr>
+          <w:rFonts w:ascii="Times New Roman" w:hAnsi="Times New Roman" w:cs="Times New Roman"/>
+          <w:sz w:val="20"/>
+          <w:szCs w:val="20"/>
+        </w:rPr>
+        <w:t>s</w:t>
+      </w:r>
+      <w:r>
+        <w:rPr>
+          <w:rFonts w:ascii="Times New Roman" w:hAnsi="Times New Roman" w:cs="Times New Roman"/>
+          <w:sz w:val="20"/>
+          <w:szCs w:val="20"/>
+        </w:rPr>
+        <w:t xml:space="preserve">.  </w:t>
+      </w:r>
+      <w:r>
+        <w:rPr>
+          <w:rFonts w:ascii="Times New Roman" w:hAnsi="Times New Roman" w:cs="Times New Roman"/>
+          <w:sz w:val="20"/>
+          <w:szCs w:val="20"/>
+        </w:rPr>
+        <w:t xml:space="preserve">This </w:t>
+      </w:r>
+      <w:r>
+        <w:rPr>
+          <w:rFonts w:ascii="Times New Roman" w:hAnsi="Times New Roman" w:cs="Times New Roman"/>
+          <w:sz w:val="20"/>
+          <w:szCs w:val="20"/>
+        </w:rPr>
+        <w:t xml:space="preserve">information </w:t>
+      </w:r>
+      <w:r>
+        <w:rPr>
+          <w:rFonts w:ascii="Times New Roman" w:hAnsi="Times New Roman" w:cs="Times New Roman"/>
+          <w:sz w:val="20"/>
+          <w:szCs w:val="20"/>
+        </w:rPr>
+        <w:t xml:space="preserve">(only) </w:t>
+      </w:r>
+      <w:r>
+        <w:rPr>
+          <w:rFonts w:ascii="Times New Roman" w:hAnsi="Times New Roman" w:cs="Times New Roman"/>
+          <w:sz w:val="20"/>
+          <w:szCs w:val="20"/>
+        </w:rPr>
+        <w:t>impacted which data were included in coefficient regressions</w:t>
+      </w:r>
+      <w:r>
+        <w:rPr>
+          <w:rFonts w:ascii="Times New Roman" w:hAnsi="Times New Roman" w:cs="Times New Roman"/>
+          <w:sz w:val="20"/>
+          <w:szCs w:val="20"/>
+        </w:rPr>
+        <w:t xml:space="preserve"> during LIR training</w:t>
+      </w:r>
+      <w:r>
+        <w:rPr>
+          <w:rFonts w:ascii="Times New Roman" w:hAnsi="Times New Roman" w:cs="Times New Roman"/>
+          <w:sz w:val="20"/>
+          <w:szCs w:val="20"/>
+        </w:rPr>
+        <w:t>.  Fortunately, the similarity of the density structures of the</w:t>
+      </w:r>
+      <w:r>
+        <w:rPr>
+          <w:rFonts w:ascii="Times New Roman" w:hAnsi="Times New Roman" w:cs="Times New Roman"/>
+          <w:sz w:val="20"/>
+          <w:szCs w:val="20"/>
+        </w:rPr>
+        <w:t xml:space="preserve"> deeper</w:t>
+      </w:r>
+      <w:r>
+        <w:rPr>
+          <w:rFonts w:ascii="Times New Roman" w:hAnsi="Times New Roman" w:cs="Times New Roman"/>
+          <w:sz w:val="20"/>
+          <w:szCs w:val="20"/>
+        </w:rPr>
+        <w:t xml:space="preserve"> ocean basins</w:t>
+      </w:r>
+      <w:r>
+        <w:rPr>
+          <w:rFonts w:ascii="Times New Roman" w:hAnsi="Times New Roman" w:cs="Times New Roman"/>
+          <w:sz w:val="20"/>
+          <w:szCs w:val="20"/>
+        </w:rPr>
+        <w:t xml:space="preserve"> (</w:t>
+      </w:r>
+      <w:r>
+        <w:rPr>
+          <w:rFonts w:ascii="Times New Roman" w:hAnsi="Times New Roman" w:cs="Times New Roman"/>
+          <w:sz w:val="20"/>
+          <w:szCs w:val="20"/>
+        </w:rPr>
+        <w:t xml:space="preserve">deeper because </w:t>
+      </w:r>
+      <w:r>
+        <w:rPr>
+          <w:rFonts w:ascii="Times New Roman" w:hAnsi="Times New Roman" w:cs="Times New Roman"/>
+          <w:sz w:val="20"/>
+          <w:szCs w:val="20"/>
+        </w:rPr>
+        <w:t>depth matters more than density in the shallow ocean), the broad density windows used,</w:t>
+      </w:r>
+      <w:r>
+        <w:rPr>
+          <w:rFonts w:ascii="Times New Roman" w:hAnsi="Times New Roman" w:cs="Times New Roman"/>
+          <w:sz w:val="20"/>
+          <w:szCs w:val="20"/>
+        </w:rPr>
+        <w:t xml:space="preserve"> and the regression methodology</w:t>
+      </w:r>
+      <w:r>
+        <w:rPr>
+          <w:rFonts w:ascii="Times New Roman" w:hAnsi="Times New Roman" w:cs="Times New Roman"/>
+          <w:sz w:val="20"/>
+          <w:szCs w:val="20"/>
+        </w:rPr>
+        <w:t xml:space="preserve"> underpinning LIR routines</w:t>
+      </w:r>
+      <w:r>
+        <w:rPr>
+          <w:rFonts w:ascii="Times New Roman" w:hAnsi="Times New Roman" w:cs="Times New Roman"/>
+          <w:sz w:val="20"/>
+          <w:szCs w:val="20"/>
+        </w:rPr>
+        <w:t xml:space="preserve"> reduced the impacts of this bug.  The following table shows the improvement</w:t>
+      </w:r>
+      <w:r>
+        <w:rPr>
+          <w:rFonts w:ascii="Times New Roman" w:hAnsi="Times New Roman" w:cs="Times New Roman"/>
+          <w:sz w:val="20"/>
+          <w:szCs w:val="20"/>
+        </w:rPr>
+        <w:t xml:space="preserve"> </w:t>
+      </w:r>
+      <w:r>
+        <w:rPr>
+          <w:rFonts w:ascii="Times New Roman" w:hAnsi="Times New Roman" w:cs="Times New Roman"/>
+          <w:sz w:val="20"/>
+          <w:szCs w:val="20"/>
+        </w:rPr>
+        <w:t xml:space="preserve">in the </w:t>
+      </w:r>
+      <w:r>
+        <w:rPr>
+          <w:rFonts w:ascii="Times New Roman" w:hAnsi="Times New Roman" w:cs="Times New Roman"/>
+          <w:sz w:val="20"/>
+          <w:szCs w:val="20"/>
+        </w:rPr>
+        <w:t xml:space="preserve">global average </w:t>
+      </w:r>
+      <w:r>
+        <w:rPr>
+          <w:rFonts w:ascii="Times New Roman" w:hAnsi="Times New Roman" w:cs="Times New Roman"/>
+          <w:sz w:val="20"/>
+          <w:szCs w:val="20"/>
+        </w:rPr>
+        <w:t>RMSE</w:t>
+      </w:r>
+      <w:r>
+        <w:rPr>
+          <w:rFonts w:ascii="Times New Roman" w:hAnsi="Times New Roman" w:cs="Times New Roman"/>
+          <w:sz w:val="20"/>
+          <w:szCs w:val="20"/>
+        </w:rPr>
+        <w:t xml:space="preserve"> (posi</w:t>
+      </w:r>
+      <w:r>
+        <w:rPr>
+          <w:rFonts w:ascii="Times New Roman" w:hAnsi="Times New Roman" w:cs="Times New Roman"/>
+          <w:sz w:val="20"/>
+          <w:szCs w:val="20"/>
+        </w:rPr>
+        <w:t>tive is a smaller RMSE)</w:t>
+      </w:r>
+      <w:r>
+        <w:rPr>
+          <w:rFonts w:ascii="Times New Roman" w:hAnsi="Times New Roman" w:cs="Times New Roman"/>
+          <w:sz w:val="20"/>
+          <w:szCs w:val="20"/>
+        </w:rPr>
+        <w:t xml:space="preserve"> </w:t>
+      </w:r>
+      <w:r>
+        <w:rPr>
+          <w:rFonts w:ascii="Times New Roman" w:hAnsi="Times New Roman" w:cs="Times New Roman"/>
+          <w:sz w:val="20"/>
+          <w:szCs w:val="20"/>
+        </w:rPr>
+        <w:t>observed when the bug was fixed.  For estimates made with the older code</w:t>
+      </w:r>
+      <w:r>
+        <w:rPr>
+          <w:rFonts w:ascii="Times New Roman" w:hAnsi="Times New Roman" w:cs="Times New Roman"/>
+          <w:sz w:val="20"/>
+          <w:szCs w:val="20"/>
+        </w:rPr>
+        <w:t xml:space="preserve"> that included the bug</w:t>
+      </w:r>
+      <w:r>
+        <w:rPr>
+          <w:rFonts w:ascii="Times New Roman" w:hAnsi="Times New Roman" w:cs="Times New Roman"/>
+          <w:sz w:val="20"/>
+          <w:szCs w:val="20"/>
+        </w:rPr>
+        <w:t xml:space="preserve">, these errors should be added to the published error estimates.  </w:t>
+      </w:r>
       <w:bookmarkStart w:id="0" w:name="_GoBack"/>
       <w:bookmarkEnd w:id="0"/>
+    </w:p>
+    <w:tbl>
+      <w:tblPr>
+        <w:tblW w:w="6076" w:type="dxa"/>
+        <w:tblLook w:val="04A0" w:firstRow="1" w:lastRow="0" w:firstColumn="1" w:lastColumn="0" w:noHBand="0" w:noVBand="1"/>
+      </w:tblPr>
+      <w:tblGrid>
+        <w:gridCol w:w="1016"/>
+        <w:gridCol w:w="1220"/>
+        <w:gridCol w:w="960"/>
+        <w:gridCol w:w="960"/>
+        <w:gridCol w:w="960"/>
+        <w:gridCol w:w="960"/>
+      </w:tblGrid>
+      <w:tr>
+        <w:trPr>
+          <w:trHeight w:val="300"/>
+        </w:trPr>
+        <w:tc>
+          <w:tcPr>
+            <w:tcW w:w="1016" w:type="dxa"/>
+            <w:tcBorders>
+              <w:top w:val="nil"/>
+              <w:left w:val="nil"/>
+              <w:bottom w:val="nil"/>
+              <w:right w:val="nil"/>
+            </w:tcBorders>
+            <w:shd w:val="clear" w:color="auto" w:fill="auto"/>
+            <w:noWrap/>
+            <w:vAlign w:val="bottom"/>
+            <w:hideMark/>
+          </w:tcPr>
+          <w:p>
+            <w:pPr>
+              <w:spacing w:after="0" w:line="240" w:lineRule="auto"/>
+              <w:jc w:val="right"/>
+              <w:rPr>
+                <w:rFonts w:ascii="Calibri" w:eastAsia="Times New Roman" w:hAnsi="Calibri" w:cs="Times New Roman"/>
+                <w:color w:val="000000"/>
+              </w:rPr>
+            </w:pPr>
+            <w:r>
+              <w:rPr>
+                <w:rFonts w:ascii="Calibri" w:eastAsia="Times New Roman" w:hAnsi="Calibri" w:cs="Times New Roman"/>
+                <w:color w:val="000000"/>
+              </w:rPr>
+              <w:t>Equation</w:t>
+            </w:r>
+          </w:p>
+        </w:tc>
+        <w:tc>
+          <w:tcPr>
+            <w:tcW w:w="1220" w:type="dxa"/>
+            <w:tcBorders>
+              <w:top w:val="nil"/>
+              <w:left w:val="nil"/>
+              <w:bottom w:val="nil"/>
+              <w:right w:val="nil"/>
+            </w:tcBorders>
+            <w:shd w:val="clear" w:color="auto" w:fill="auto"/>
+            <w:noWrap/>
+            <w:vAlign w:val="bottom"/>
+            <w:hideMark/>
+          </w:tcPr>
+          <w:p>
+            <w:pPr>
+              <w:spacing w:after="0" w:line="240" w:lineRule="auto"/>
+              <w:jc w:val="right"/>
+              <w:rPr>
+                <w:rFonts w:ascii="Calibri" w:eastAsia="Times New Roman" w:hAnsi="Calibri" w:cs="Times New Roman"/>
+                <w:color w:val="000000"/>
+              </w:rPr>
+            </w:pPr>
+            <w:r>
+              <w:rPr>
+                <w:rFonts w:ascii="Calibri" w:eastAsia="Times New Roman" w:hAnsi="Calibri" w:cs="Times New Roman"/>
+                <w:color w:val="000000"/>
+              </w:rPr>
+              <w:t>LIARv2</w:t>
+            </w:r>
+          </w:p>
+        </w:tc>
+        <w:tc>
+          <w:tcPr>
+            <w:tcW w:w="960" w:type="dxa"/>
+            <w:tcBorders>
+              <w:top w:val="nil"/>
+              <w:left w:val="nil"/>
+              <w:bottom w:val="nil"/>
+              <w:right w:val="nil"/>
+            </w:tcBorders>
+            <w:shd w:val="clear" w:color="auto" w:fill="auto"/>
+            <w:noWrap/>
+            <w:vAlign w:val="bottom"/>
+            <w:hideMark/>
+          </w:tcPr>
+          <w:p>
+            <w:pPr>
+              <w:spacing w:after="0" w:line="240" w:lineRule="auto"/>
+              <w:jc w:val="right"/>
+              <w:rPr>
+                <w:rFonts w:ascii="Calibri" w:eastAsia="Times New Roman" w:hAnsi="Calibri" w:cs="Times New Roman"/>
+                <w:color w:val="000000"/>
+              </w:rPr>
+            </w:pPr>
+            <w:r>
+              <w:rPr>
+                <w:rFonts w:ascii="Calibri" w:eastAsia="Times New Roman" w:hAnsi="Calibri" w:cs="Times New Roman"/>
+                <w:color w:val="000000"/>
+              </w:rPr>
+              <w:t>LIPHR</w:t>
+            </w:r>
+          </w:p>
+        </w:tc>
+        <w:tc>
+          <w:tcPr>
+            <w:tcW w:w="960" w:type="dxa"/>
+            <w:tcBorders>
+              <w:top w:val="nil"/>
+              <w:left w:val="nil"/>
+              <w:bottom w:val="nil"/>
+              <w:right w:val="nil"/>
+            </w:tcBorders>
+            <w:shd w:val="clear" w:color="auto" w:fill="auto"/>
+            <w:noWrap/>
+            <w:vAlign w:val="bottom"/>
+            <w:hideMark/>
+          </w:tcPr>
+          <w:p>
+            <w:pPr>
+              <w:spacing w:after="0" w:line="240" w:lineRule="auto"/>
+              <w:jc w:val="right"/>
+              <w:rPr>
+                <w:rFonts w:ascii="Calibri" w:eastAsia="Times New Roman" w:hAnsi="Calibri" w:cs="Times New Roman"/>
+                <w:color w:val="000000"/>
+              </w:rPr>
+            </w:pPr>
+            <w:r>
+              <w:rPr>
+                <w:rFonts w:ascii="Calibri" w:eastAsia="Times New Roman" w:hAnsi="Calibri" w:cs="Times New Roman"/>
+                <w:color w:val="000000"/>
+              </w:rPr>
+              <w:t>LINR</w:t>
+            </w:r>
+          </w:p>
+        </w:tc>
+        <w:tc>
+          <w:tcPr>
+            <w:tcW w:w="960" w:type="dxa"/>
+            <w:tcBorders>
+              <w:top w:val="nil"/>
+              <w:left w:val="nil"/>
+              <w:bottom w:val="nil"/>
+              <w:right w:val="nil"/>
+            </w:tcBorders>
+            <w:shd w:val="clear" w:color="auto" w:fill="auto"/>
+            <w:noWrap/>
+            <w:vAlign w:val="bottom"/>
+            <w:hideMark/>
+          </w:tcPr>
+          <w:p>
+            <w:pPr>
+              <w:spacing w:after="0" w:line="240" w:lineRule="auto"/>
+              <w:jc w:val="right"/>
+              <w:rPr>
+                <w:rFonts w:ascii="Calibri" w:eastAsia="Times New Roman" w:hAnsi="Calibri" w:cs="Times New Roman"/>
+                <w:color w:val="000000"/>
+              </w:rPr>
+            </w:pPr>
+            <w:r>
+              <w:rPr>
+                <w:rFonts w:ascii="Calibri" w:eastAsia="Times New Roman" w:hAnsi="Calibri" w:cs="Times New Roman"/>
+                <w:color w:val="000000"/>
+              </w:rPr>
+              <w:t>LISIR*</w:t>
+            </w:r>
+          </w:p>
+        </w:tc>
+        <w:tc>
+          <w:tcPr>
+            <w:tcW w:w="960" w:type="dxa"/>
+            <w:tcBorders>
+              <w:top w:val="nil"/>
+              <w:left w:val="nil"/>
+              <w:bottom w:val="nil"/>
+              <w:right w:val="nil"/>
+            </w:tcBorders>
+            <w:shd w:val="clear" w:color="auto" w:fill="auto"/>
+            <w:noWrap/>
+            <w:vAlign w:val="bottom"/>
+            <w:hideMark/>
+          </w:tcPr>
+          <w:p>
+            <w:pPr>
+              <w:spacing w:after="0" w:line="240" w:lineRule="auto"/>
+              <w:jc w:val="right"/>
+              <w:rPr>
+                <w:rFonts w:ascii="Calibri" w:eastAsia="Times New Roman" w:hAnsi="Calibri" w:cs="Times New Roman"/>
+                <w:color w:val="000000"/>
+              </w:rPr>
+            </w:pPr>
+            <w:r>
+              <w:rPr>
+                <w:rFonts w:ascii="Calibri" w:eastAsia="Times New Roman" w:hAnsi="Calibri" w:cs="Times New Roman"/>
+                <w:color w:val="000000"/>
+              </w:rPr>
+              <w:t>LIPR*</w:t>
+            </w:r>
+          </w:p>
+        </w:tc>
+      </w:tr>
+      <w:tr>
+        <w:trPr>
+          <w:trHeight w:val="300"/>
+        </w:trPr>
+        <w:tc>
+          <w:tcPr>
+            <w:tcW w:w="1016" w:type="dxa"/>
+            <w:tcBorders>
+              <w:top w:val="nil"/>
+              <w:left w:val="nil"/>
+              <w:bottom w:val="nil"/>
+              <w:right w:val="nil"/>
+            </w:tcBorders>
+            <w:shd w:val="clear" w:color="auto" w:fill="auto"/>
+            <w:noWrap/>
+            <w:vAlign w:val="bottom"/>
+            <w:hideMark/>
+          </w:tcPr>
+          <w:p>
+            <w:pPr>
+              <w:spacing w:after="0" w:line="240" w:lineRule="auto"/>
+              <w:jc w:val="right"/>
+              <w:rPr>
+                <w:rFonts w:ascii="Calibri" w:eastAsia="Times New Roman" w:hAnsi="Calibri" w:cs="Times New Roman"/>
+                <w:color w:val="000000"/>
+              </w:rPr>
+            </w:pPr>
+            <w:r>
+              <w:rPr>
+                <w:rFonts w:ascii="Calibri" w:eastAsia="Times New Roman" w:hAnsi="Calibri" w:cs="Times New Roman"/>
+                <w:color w:val="000000"/>
+              </w:rPr>
+              <w:t>1</w:t>
+            </w:r>
+          </w:p>
+        </w:tc>
+        <w:tc>
+          <w:tcPr>
+            <w:tcW w:w="1220" w:type="dxa"/>
+            <w:tcBorders>
+              <w:top w:val="nil"/>
+              <w:left w:val="nil"/>
+              <w:bottom w:val="nil"/>
+              <w:right w:val="nil"/>
+            </w:tcBorders>
+            <w:shd w:val="clear" w:color="auto" w:fill="auto"/>
+            <w:noWrap/>
+            <w:vAlign w:val="bottom"/>
+            <w:hideMark/>
+          </w:tcPr>
+          <w:p>
+            <w:pPr>
+              <w:spacing w:after="0" w:line="240" w:lineRule="auto"/>
+              <w:jc w:val="right"/>
+              <w:rPr>
+                <w:rFonts w:ascii="Calibri" w:eastAsia="Times New Roman" w:hAnsi="Calibri" w:cs="Times New Roman"/>
+                <w:color w:val="000000"/>
+              </w:rPr>
+            </w:pPr>
+            <w:r>
+              <w:rPr>
+                <w:rFonts w:ascii="Calibri" w:eastAsia="Times New Roman" w:hAnsi="Calibri" w:cs="Times New Roman"/>
+                <w:color w:val="000000"/>
+              </w:rPr>
+              <w:t>0.1</w:t>
+            </w:r>
+          </w:p>
+        </w:tc>
+        <w:tc>
+          <w:tcPr>
+            <w:tcW w:w="960" w:type="dxa"/>
+            <w:tcBorders>
+              <w:top w:val="nil"/>
+              <w:left w:val="nil"/>
+              <w:bottom w:val="nil"/>
+              <w:right w:val="nil"/>
+            </w:tcBorders>
+            <w:shd w:val="clear" w:color="auto" w:fill="auto"/>
+            <w:noWrap/>
+            <w:vAlign w:val="bottom"/>
+            <w:hideMark/>
+          </w:tcPr>
+          <w:p>
+            <w:pPr>
+              <w:spacing w:after="0" w:line="240" w:lineRule="auto"/>
+              <w:jc w:val="right"/>
+              <w:rPr>
+                <w:rFonts w:ascii="Calibri" w:eastAsia="Times New Roman" w:hAnsi="Calibri" w:cs="Times New Roman"/>
+                <w:color w:val="000000"/>
+              </w:rPr>
+            </w:pPr>
+            <w:r>
+              <w:rPr>
+                <w:rFonts w:ascii="Calibri" w:eastAsia="Times New Roman" w:hAnsi="Calibri" w:cs="Times New Roman"/>
+                <w:color w:val="000000"/>
+              </w:rPr>
+              <w:t>0.0009</w:t>
+            </w:r>
+          </w:p>
+        </w:tc>
+        <w:tc>
+          <w:tcPr>
+            <w:tcW w:w="960" w:type="dxa"/>
+            <w:tcBorders>
+              <w:top w:val="nil"/>
+              <w:left w:val="nil"/>
+              <w:bottom w:val="nil"/>
+              <w:right w:val="nil"/>
+            </w:tcBorders>
+            <w:shd w:val="clear" w:color="auto" w:fill="auto"/>
+            <w:noWrap/>
+            <w:vAlign w:val="bottom"/>
+            <w:hideMark/>
+          </w:tcPr>
+          <w:p>
+            <w:pPr>
+              <w:spacing w:after="0" w:line="240" w:lineRule="auto"/>
+              <w:jc w:val="right"/>
+              <w:rPr>
+                <w:rFonts w:ascii="Calibri" w:eastAsia="Times New Roman" w:hAnsi="Calibri" w:cs="Times New Roman"/>
+                <w:color w:val="000000"/>
+              </w:rPr>
+            </w:pPr>
+            <w:r>
+              <w:rPr>
+                <w:rFonts w:ascii="Calibri" w:eastAsia="Times New Roman" w:hAnsi="Calibri" w:cs="Times New Roman"/>
+                <w:color w:val="000000"/>
+              </w:rPr>
+              <w:t>0.00</w:t>
+            </w:r>
+          </w:p>
+        </w:tc>
+        <w:tc>
+          <w:tcPr>
+            <w:tcW w:w="960" w:type="dxa"/>
+            <w:tcBorders>
+              <w:top w:val="nil"/>
+              <w:left w:val="nil"/>
+              <w:bottom w:val="nil"/>
+              <w:right w:val="nil"/>
+            </w:tcBorders>
+            <w:shd w:val="clear" w:color="auto" w:fill="auto"/>
+            <w:noWrap/>
+            <w:vAlign w:val="bottom"/>
+            <w:hideMark/>
+          </w:tcPr>
+          <w:p>
+            <w:pPr>
+              <w:spacing w:after="0" w:line="240" w:lineRule="auto"/>
+              <w:jc w:val="right"/>
+              <w:rPr>
+                <w:rFonts w:ascii="Calibri" w:eastAsia="Times New Roman" w:hAnsi="Calibri" w:cs="Times New Roman"/>
+                <w:color w:val="000000"/>
+              </w:rPr>
+            </w:pPr>
+            <w:r>
+              <w:rPr>
+                <w:rFonts w:ascii="Calibri" w:eastAsia="Times New Roman" w:hAnsi="Calibri" w:cs="Times New Roman"/>
+                <w:color w:val="000000"/>
+              </w:rPr>
+              <w:t>0.1</w:t>
+            </w:r>
+          </w:p>
+        </w:tc>
+        <w:tc>
+          <w:tcPr>
+            <w:tcW w:w="960" w:type="dxa"/>
+            <w:tcBorders>
+              <w:top w:val="nil"/>
+              <w:left w:val="nil"/>
+              <w:bottom w:val="nil"/>
+              <w:right w:val="nil"/>
+            </w:tcBorders>
+            <w:shd w:val="clear" w:color="auto" w:fill="auto"/>
+            <w:noWrap/>
+            <w:vAlign w:val="bottom"/>
+            <w:hideMark/>
+          </w:tcPr>
+          <w:p>
+            <w:pPr>
+              <w:spacing w:after="0" w:line="240" w:lineRule="auto"/>
+              <w:jc w:val="right"/>
+              <w:rPr>
+                <w:rFonts w:ascii="Calibri" w:eastAsia="Times New Roman" w:hAnsi="Calibri" w:cs="Times New Roman"/>
+                <w:color w:val="000000"/>
+              </w:rPr>
+            </w:pPr>
+            <w:r>
+              <w:rPr>
+                <w:rFonts w:ascii="Calibri" w:eastAsia="Times New Roman" w:hAnsi="Calibri" w:cs="Times New Roman"/>
+                <w:color w:val="000000"/>
+              </w:rPr>
+              <w:t>0.000</w:t>
+            </w:r>
+          </w:p>
+        </w:tc>
+      </w:tr>
+      <w:tr>
+        <w:trPr>
+          <w:trHeight w:val="300"/>
+        </w:trPr>
+        <w:tc>
+          <w:tcPr>
+            <w:tcW w:w="1016" w:type="dxa"/>
+            <w:tcBorders>
+              <w:top w:val="nil"/>
+              <w:left w:val="nil"/>
+              <w:bottom w:val="nil"/>
+              <w:right w:val="nil"/>
+            </w:tcBorders>
+            <w:shd w:val="clear" w:color="auto" w:fill="auto"/>
+            <w:noWrap/>
+            <w:vAlign w:val="bottom"/>
+            <w:hideMark/>
+          </w:tcPr>
+          <w:p>
+            <w:pPr>
+              <w:spacing w:after="0" w:line="240" w:lineRule="auto"/>
+              <w:jc w:val="right"/>
+              <w:rPr>
+                <w:rFonts w:ascii="Calibri" w:eastAsia="Times New Roman" w:hAnsi="Calibri" w:cs="Times New Roman"/>
+                <w:color w:val="000000"/>
+              </w:rPr>
+            </w:pPr>
+            <w:r>
+              <w:rPr>
+                <w:rFonts w:ascii="Calibri" w:eastAsia="Times New Roman" w:hAnsi="Calibri" w:cs="Times New Roman"/>
+                <w:color w:val="000000"/>
+              </w:rPr>
+              <w:t>2</w:t>
+            </w:r>
+          </w:p>
+        </w:tc>
+        <w:tc>
+          <w:tcPr>
+            <w:tcW w:w="1220" w:type="dxa"/>
+            <w:tcBorders>
+              <w:top w:val="nil"/>
+              <w:left w:val="nil"/>
+              <w:bottom w:val="nil"/>
+              <w:right w:val="nil"/>
+            </w:tcBorders>
+            <w:shd w:val="clear" w:color="auto" w:fill="auto"/>
+            <w:noWrap/>
+            <w:vAlign w:val="bottom"/>
+            <w:hideMark/>
+          </w:tcPr>
+          <w:p>
+            <w:pPr>
+              <w:spacing w:after="0" w:line="240" w:lineRule="auto"/>
+              <w:jc w:val="right"/>
+              <w:rPr>
+                <w:rFonts w:ascii="Calibri" w:eastAsia="Times New Roman" w:hAnsi="Calibri" w:cs="Times New Roman"/>
+                <w:color w:val="000000"/>
+              </w:rPr>
+            </w:pPr>
+            <w:r>
+              <w:rPr>
+                <w:rFonts w:ascii="Calibri" w:eastAsia="Times New Roman" w:hAnsi="Calibri" w:cs="Times New Roman"/>
+                <w:color w:val="000000"/>
+              </w:rPr>
+              <w:t>0.1</w:t>
+            </w:r>
+          </w:p>
+        </w:tc>
+        <w:tc>
+          <w:tcPr>
+            <w:tcW w:w="960" w:type="dxa"/>
+            <w:tcBorders>
+              <w:top w:val="nil"/>
+              <w:left w:val="nil"/>
+              <w:bottom w:val="nil"/>
+              <w:right w:val="nil"/>
+            </w:tcBorders>
+            <w:shd w:val="clear" w:color="auto" w:fill="auto"/>
+            <w:noWrap/>
+            <w:vAlign w:val="bottom"/>
+            <w:hideMark/>
+          </w:tcPr>
+          <w:p>
+            <w:pPr>
+              <w:spacing w:after="0" w:line="240" w:lineRule="auto"/>
+              <w:jc w:val="right"/>
+              <w:rPr>
+                <w:rFonts w:ascii="Calibri" w:eastAsia="Times New Roman" w:hAnsi="Calibri" w:cs="Times New Roman"/>
+                <w:color w:val="000000"/>
+              </w:rPr>
+            </w:pPr>
+            <w:r>
+              <w:rPr>
+                <w:rFonts w:ascii="Calibri" w:eastAsia="Times New Roman" w:hAnsi="Calibri" w:cs="Times New Roman"/>
+                <w:color w:val="000000"/>
+              </w:rPr>
+              <w:t>0.0007</w:t>
+            </w:r>
+          </w:p>
+        </w:tc>
+        <w:tc>
+          <w:tcPr>
+            <w:tcW w:w="960" w:type="dxa"/>
+            <w:tcBorders>
+              <w:top w:val="nil"/>
+              <w:left w:val="nil"/>
+              <w:bottom w:val="nil"/>
+              <w:right w:val="nil"/>
+            </w:tcBorders>
+            <w:shd w:val="clear" w:color="auto" w:fill="auto"/>
+            <w:noWrap/>
+            <w:vAlign w:val="bottom"/>
+            <w:hideMark/>
+          </w:tcPr>
+          <w:p>
+            <w:pPr>
+              <w:spacing w:after="0" w:line="240" w:lineRule="auto"/>
+              <w:jc w:val="right"/>
+              <w:rPr>
+                <w:rFonts w:ascii="Calibri" w:eastAsia="Times New Roman" w:hAnsi="Calibri" w:cs="Times New Roman"/>
+                <w:color w:val="000000"/>
+              </w:rPr>
+            </w:pPr>
+            <w:r>
+              <w:rPr>
+                <w:rFonts w:ascii="Calibri" w:eastAsia="Times New Roman" w:hAnsi="Calibri" w:cs="Times New Roman"/>
+                <w:color w:val="000000"/>
+              </w:rPr>
+              <w:t>0.00</w:t>
+            </w:r>
+          </w:p>
+        </w:tc>
+        <w:tc>
+          <w:tcPr>
+            <w:tcW w:w="960" w:type="dxa"/>
+            <w:tcBorders>
+              <w:top w:val="nil"/>
+              <w:left w:val="nil"/>
+              <w:bottom w:val="nil"/>
+              <w:right w:val="nil"/>
+            </w:tcBorders>
+            <w:shd w:val="clear" w:color="auto" w:fill="auto"/>
+            <w:noWrap/>
+            <w:vAlign w:val="bottom"/>
+            <w:hideMark/>
+          </w:tcPr>
+          <w:p>
+            <w:pPr>
+              <w:spacing w:after="0" w:line="240" w:lineRule="auto"/>
+              <w:jc w:val="right"/>
+              <w:rPr>
+                <w:rFonts w:ascii="Calibri" w:eastAsia="Times New Roman" w:hAnsi="Calibri" w:cs="Times New Roman"/>
+                <w:color w:val="000000"/>
+              </w:rPr>
+            </w:pPr>
+            <w:r>
+              <w:rPr>
+                <w:rFonts w:ascii="Calibri" w:eastAsia="Times New Roman" w:hAnsi="Calibri" w:cs="Times New Roman"/>
+                <w:color w:val="000000"/>
+              </w:rPr>
+              <w:t>-0.1</w:t>
+            </w:r>
+          </w:p>
+        </w:tc>
+        <w:tc>
+          <w:tcPr>
+            <w:tcW w:w="960" w:type="dxa"/>
+            <w:tcBorders>
+              <w:top w:val="nil"/>
+              <w:left w:val="nil"/>
+              <w:bottom w:val="nil"/>
+              <w:right w:val="nil"/>
+            </w:tcBorders>
+            <w:shd w:val="clear" w:color="auto" w:fill="auto"/>
+            <w:noWrap/>
+            <w:vAlign w:val="bottom"/>
+            <w:hideMark/>
+          </w:tcPr>
+          <w:p>
+            <w:pPr>
+              <w:spacing w:after="0" w:line="240" w:lineRule="auto"/>
+              <w:jc w:val="right"/>
+              <w:rPr>
+                <w:rFonts w:ascii="Calibri" w:eastAsia="Times New Roman" w:hAnsi="Calibri" w:cs="Times New Roman"/>
+                <w:color w:val="000000"/>
+              </w:rPr>
+            </w:pPr>
+            <w:r>
+              <w:rPr>
+                <w:rFonts w:ascii="Calibri" w:eastAsia="Times New Roman" w:hAnsi="Calibri" w:cs="Times New Roman"/>
+                <w:color w:val="000000"/>
+              </w:rPr>
+              <w:t>0.001</w:t>
+            </w:r>
+          </w:p>
+        </w:tc>
+      </w:tr>
+      <w:tr>
+        <w:trPr>
+          <w:trHeight w:val="300"/>
+        </w:trPr>
+        <w:tc>
+          <w:tcPr>
+            <w:tcW w:w="1016" w:type="dxa"/>
+            <w:tcBorders>
+              <w:top w:val="nil"/>
+              <w:left w:val="nil"/>
+              <w:bottom w:val="nil"/>
+              <w:right w:val="nil"/>
+            </w:tcBorders>
+            <w:shd w:val="clear" w:color="auto" w:fill="auto"/>
+            <w:noWrap/>
+            <w:vAlign w:val="bottom"/>
+            <w:hideMark/>
+          </w:tcPr>
+          <w:p>
+            <w:pPr>
+              <w:spacing w:after="0" w:line="240" w:lineRule="auto"/>
+              <w:jc w:val="right"/>
+              <w:rPr>
+                <w:rFonts w:ascii="Calibri" w:eastAsia="Times New Roman" w:hAnsi="Calibri" w:cs="Times New Roman"/>
+                <w:color w:val="000000"/>
+              </w:rPr>
+            </w:pPr>
+            <w:r>
+              <w:rPr>
+                <w:rFonts w:ascii="Calibri" w:eastAsia="Times New Roman" w:hAnsi="Calibri" w:cs="Times New Roman"/>
+                <w:color w:val="000000"/>
+              </w:rPr>
+              <w:t>3</w:t>
+            </w:r>
+          </w:p>
+        </w:tc>
+        <w:tc>
+          <w:tcPr>
+            <w:tcW w:w="1220" w:type="dxa"/>
+            <w:tcBorders>
+              <w:top w:val="nil"/>
+              <w:left w:val="nil"/>
+              <w:bottom w:val="nil"/>
+              <w:right w:val="nil"/>
+            </w:tcBorders>
+            <w:shd w:val="clear" w:color="auto" w:fill="auto"/>
+            <w:noWrap/>
+            <w:vAlign w:val="bottom"/>
+            <w:hideMark/>
+          </w:tcPr>
+          <w:p>
+            <w:pPr>
+              <w:spacing w:after="0" w:line="240" w:lineRule="auto"/>
+              <w:jc w:val="right"/>
+              <w:rPr>
+                <w:rFonts w:ascii="Calibri" w:eastAsia="Times New Roman" w:hAnsi="Calibri" w:cs="Times New Roman"/>
+                <w:color w:val="000000"/>
+              </w:rPr>
+            </w:pPr>
+            <w:r>
+              <w:rPr>
+                <w:rFonts w:ascii="Calibri" w:eastAsia="Times New Roman" w:hAnsi="Calibri" w:cs="Times New Roman"/>
+                <w:color w:val="000000"/>
+              </w:rPr>
+              <w:t>0.1</w:t>
+            </w:r>
+          </w:p>
+        </w:tc>
+        <w:tc>
+          <w:tcPr>
+            <w:tcW w:w="960" w:type="dxa"/>
+            <w:tcBorders>
+              <w:top w:val="nil"/>
+              <w:left w:val="nil"/>
+              <w:bottom w:val="nil"/>
+              <w:right w:val="nil"/>
+            </w:tcBorders>
+            <w:shd w:val="clear" w:color="auto" w:fill="auto"/>
+            <w:noWrap/>
+            <w:vAlign w:val="bottom"/>
+            <w:hideMark/>
+          </w:tcPr>
+          <w:p>
+            <w:pPr>
+              <w:spacing w:after="0" w:line="240" w:lineRule="auto"/>
+              <w:jc w:val="right"/>
+              <w:rPr>
+                <w:rFonts w:ascii="Calibri" w:eastAsia="Times New Roman" w:hAnsi="Calibri" w:cs="Times New Roman"/>
+                <w:color w:val="000000"/>
+              </w:rPr>
+            </w:pPr>
+            <w:r>
+              <w:rPr>
+                <w:rFonts w:ascii="Calibri" w:eastAsia="Times New Roman" w:hAnsi="Calibri" w:cs="Times New Roman"/>
+                <w:color w:val="000000"/>
+              </w:rPr>
+              <w:t>0.0011</w:t>
+            </w:r>
+          </w:p>
+        </w:tc>
+        <w:tc>
+          <w:tcPr>
+            <w:tcW w:w="960" w:type="dxa"/>
+            <w:tcBorders>
+              <w:top w:val="nil"/>
+              <w:left w:val="nil"/>
+              <w:bottom w:val="nil"/>
+              <w:right w:val="nil"/>
+            </w:tcBorders>
+            <w:shd w:val="clear" w:color="auto" w:fill="auto"/>
+            <w:noWrap/>
+            <w:vAlign w:val="bottom"/>
+            <w:hideMark/>
+          </w:tcPr>
+          <w:p>
+            <w:pPr>
+              <w:spacing w:after="0" w:line="240" w:lineRule="auto"/>
+              <w:jc w:val="right"/>
+              <w:rPr>
+                <w:rFonts w:ascii="Calibri" w:eastAsia="Times New Roman" w:hAnsi="Calibri" w:cs="Times New Roman"/>
+                <w:color w:val="000000"/>
+              </w:rPr>
+            </w:pPr>
+            <w:r>
+              <w:rPr>
+                <w:rFonts w:ascii="Calibri" w:eastAsia="Times New Roman" w:hAnsi="Calibri" w:cs="Times New Roman"/>
+                <w:color w:val="000000"/>
+              </w:rPr>
+              <w:t>0.00</w:t>
+            </w:r>
+          </w:p>
+        </w:tc>
+        <w:tc>
+          <w:tcPr>
+            <w:tcW w:w="960" w:type="dxa"/>
+            <w:tcBorders>
+              <w:top w:val="nil"/>
+              <w:left w:val="nil"/>
+              <w:bottom w:val="nil"/>
+              <w:right w:val="nil"/>
+            </w:tcBorders>
+            <w:shd w:val="clear" w:color="auto" w:fill="auto"/>
+            <w:noWrap/>
+            <w:vAlign w:val="bottom"/>
+            <w:hideMark/>
+          </w:tcPr>
+          <w:p>
+            <w:pPr>
+              <w:spacing w:after="0" w:line="240" w:lineRule="auto"/>
+              <w:jc w:val="right"/>
+              <w:rPr>
+                <w:rFonts w:ascii="Calibri" w:eastAsia="Times New Roman" w:hAnsi="Calibri" w:cs="Times New Roman"/>
+                <w:color w:val="000000"/>
+              </w:rPr>
+            </w:pPr>
+            <w:r>
+              <w:rPr>
+                <w:rFonts w:ascii="Calibri" w:eastAsia="Times New Roman" w:hAnsi="Calibri" w:cs="Times New Roman"/>
+                <w:color w:val="000000"/>
+              </w:rPr>
+              <w:t>0.1</w:t>
+            </w:r>
+          </w:p>
+        </w:tc>
+        <w:tc>
+          <w:tcPr>
+            <w:tcW w:w="960" w:type="dxa"/>
+            <w:tcBorders>
+              <w:top w:val="nil"/>
+              <w:left w:val="nil"/>
+              <w:bottom w:val="nil"/>
+              <w:right w:val="nil"/>
+            </w:tcBorders>
+            <w:shd w:val="clear" w:color="auto" w:fill="auto"/>
+            <w:noWrap/>
+            <w:vAlign w:val="bottom"/>
+            <w:hideMark/>
+          </w:tcPr>
+          <w:p>
+            <w:pPr>
+              <w:spacing w:after="0" w:line="240" w:lineRule="auto"/>
+              <w:jc w:val="right"/>
+              <w:rPr>
+                <w:rFonts w:ascii="Calibri" w:eastAsia="Times New Roman" w:hAnsi="Calibri" w:cs="Times New Roman"/>
+                <w:color w:val="000000"/>
+              </w:rPr>
+            </w:pPr>
+            <w:r>
+              <w:rPr>
+                <w:rFonts w:ascii="Calibri" w:eastAsia="Times New Roman" w:hAnsi="Calibri" w:cs="Times New Roman"/>
+                <w:color w:val="000000"/>
+              </w:rPr>
+              <w:t>0.000</w:t>
+            </w:r>
+          </w:p>
+        </w:tc>
+      </w:tr>
+      <w:tr>
+        <w:trPr>
+          <w:trHeight w:val="300"/>
+        </w:trPr>
+        <w:tc>
+          <w:tcPr>
+            <w:tcW w:w="1016" w:type="dxa"/>
+            <w:tcBorders>
+              <w:top w:val="nil"/>
+              <w:left w:val="nil"/>
+              <w:bottom w:val="nil"/>
+              <w:right w:val="nil"/>
+            </w:tcBorders>
+            <w:shd w:val="clear" w:color="auto" w:fill="auto"/>
+            <w:noWrap/>
+            <w:vAlign w:val="bottom"/>
+            <w:hideMark/>
+          </w:tcPr>
+          <w:p>
+            <w:pPr>
+              <w:spacing w:after="0" w:line="240" w:lineRule="auto"/>
+              <w:jc w:val="right"/>
+              <w:rPr>
+                <w:rFonts w:ascii="Calibri" w:eastAsia="Times New Roman" w:hAnsi="Calibri" w:cs="Times New Roman"/>
+                <w:color w:val="000000"/>
+              </w:rPr>
+            </w:pPr>
+            <w:r>
+              <w:rPr>
+                <w:rFonts w:ascii="Calibri" w:eastAsia="Times New Roman" w:hAnsi="Calibri" w:cs="Times New Roman"/>
+                <w:color w:val="000000"/>
+              </w:rPr>
+              <w:t>4</w:t>
+            </w:r>
+          </w:p>
+        </w:tc>
+        <w:tc>
+          <w:tcPr>
+            <w:tcW w:w="1220" w:type="dxa"/>
+            <w:tcBorders>
+              <w:top w:val="nil"/>
+              <w:left w:val="nil"/>
+              <w:bottom w:val="nil"/>
+              <w:right w:val="nil"/>
+            </w:tcBorders>
+            <w:shd w:val="clear" w:color="auto" w:fill="auto"/>
+            <w:noWrap/>
+            <w:vAlign w:val="bottom"/>
+            <w:hideMark/>
+          </w:tcPr>
+          <w:p>
+            <w:pPr>
+              <w:spacing w:after="0" w:line="240" w:lineRule="auto"/>
+              <w:jc w:val="right"/>
+              <w:rPr>
+                <w:rFonts w:ascii="Calibri" w:eastAsia="Times New Roman" w:hAnsi="Calibri" w:cs="Times New Roman"/>
+                <w:color w:val="000000"/>
+              </w:rPr>
+            </w:pPr>
+            <w:r>
+              <w:rPr>
+                <w:rFonts w:ascii="Calibri" w:eastAsia="Times New Roman" w:hAnsi="Calibri" w:cs="Times New Roman"/>
+                <w:color w:val="000000"/>
+              </w:rPr>
+              <w:t>0.1</w:t>
+            </w:r>
+          </w:p>
+        </w:tc>
+        <w:tc>
+          <w:tcPr>
+            <w:tcW w:w="960" w:type="dxa"/>
+            <w:tcBorders>
+              <w:top w:val="nil"/>
+              <w:left w:val="nil"/>
+              <w:bottom w:val="nil"/>
+              <w:right w:val="nil"/>
+            </w:tcBorders>
+            <w:shd w:val="clear" w:color="auto" w:fill="auto"/>
+            <w:noWrap/>
+            <w:vAlign w:val="bottom"/>
+            <w:hideMark/>
+          </w:tcPr>
+          <w:p>
+            <w:pPr>
+              <w:spacing w:after="0" w:line="240" w:lineRule="auto"/>
+              <w:jc w:val="right"/>
+              <w:rPr>
+                <w:rFonts w:ascii="Calibri" w:eastAsia="Times New Roman" w:hAnsi="Calibri" w:cs="Times New Roman"/>
+                <w:color w:val="000000"/>
+              </w:rPr>
+            </w:pPr>
+            <w:r>
+              <w:rPr>
+                <w:rFonts w:ascii="Calibri" w:eastAsia="Times New Roman" w:hAnsi="Calibri" w:cs="Times New Roman"/>
+                <w:color w:val="000000"/>
+              </w:rPr>
+              <w:t>0.0030</w:t>
+            </w:r>
+          </w:p>
+        </w:tc>
+        <w:tc>
+          <w:tcPr>
+            <w:tcW w:w="960" w:type="dxa"/>
+            <w:tcBorders>
+              <w:top w:val="nil"/>
+              <w:left w:val="nil"/>
+              <w:bottom w:val="nil"/>
+              <w:right w:val="nil"/>
+            </w:tcBorders>
+            <w:shd w:val="clear" w:color="auto" w:fill="auto"/>
+            <w:noWrap/>
+            <w:vAlign w:val="bottom"/>
+            <w:hideMark/>
+          </w:tcPr>
+          <w:p>
+            <w:pPr>
+              <w:spacing w:after="0" w:line="240" w:lineRule="auto"/>
+              <w:jc w:val="right"/>
+              <w:rPr>
+                <w:rFonts w:ascii="Calibri" w:eastAsia="Times New Roman" w:hAnsi="Calibri" w:cs="Times New Roman"/>
+                <w:color w:val="000000"/>
+              </w:rPr>
+            </w:pPr>
+            <w:r>
+              <w:rPr>
+                <w:rFonts w:ascii="Calibri" w:eastAsia="Times New Roman" w:hAnsi="Calibri" w:cs="Times New Roman"/>
+                <w:color w:val="000000"/>
+              </w:rPr>
+              <w:t>0.02</w:t>
+            </w:r>
+          </w:p>
+        </w:tc>
+        <w:tc>
+          <w:tcPr>
+            <w:tcW w:w="960" w:type="dxa"/>
+            <w:tcBorders>
+              <w:top w:val="nil"/>
+              <w:left w:val="nil"/>
+              <w:bottom w:val="nil"/>
+              <w:right w:val="nil"/>
+            </w:tcBorders>
+            <w:shd w:val="clear" w:color="auto" w:fill="auto"/>
+            <w:noWrap/>
+            <w:vAlign w:val="bottom"/>
+            <w:hideMark/>
+          </w:tcPr>
+          <w:p>
+            <w:pPr>
+              <w:spacing w:after="0" w:line="240" w:lineRule="auto"/>
+              <w:jc w:val="right"/>
+              <w:rPr>
+                <w:rFonts w:ascii="Calibri" w:eastAsia="Times New Roman" w:hAnsi="Calibri" w:cs="Times New Roman"/>
+                <w:color w:val="000000"/>
+              </w:rPr>
+            </w:pPr>
+            <w:r>
+              <w:rPr>
+                <w:rFonts w:ascii="Calibri" w:eastAsia="Times New Roman" w:hAnsi="Calibri" w:cs="Times New Roman"/>
+                <w:color w:val="000000"/>
+              </w:rPr>
+              <w:t>-0.2</w:t>
+            </w:r>
+          </w:p>
+        </w:tc>
+        <w:tc>
+          <w:tcPr>
+            <w:tcW w:w="960" w:type="dxa"/>
+            <w:tcBorders>
+              <w:top w:val="nil"/>
+              <w:left w:val="nil"/>
+              <w:bottom w:val="nil"/>
+              <w:right w:val="nil"/>
+            </w:tcBorders>
+            <w:shd w:val="clear" w:color="auto" w:fill="auto"/>
+            <w:noWrap/>
+            <w:vAlign w:val="bottom"/>
+            <w:hideMark/>
+          </w:tcPr>
+          <w:p>
+            <w:pPr>
+              <w:spacing w:after="0" w:line="240" w:lineRule="auto"/>
+              <w:jc w:val="right"/>
+              <w:rPr>
+                <w:rFonts w:ascii="Calibri" w:eastAsia="Times New Roman" w:hAnsi="Calibri" w:cs="Times New Roman"/>
+                <w:color w:val="000000"/>
+              </w:rPr>
+            </w:pPr>
+            <w:r>
+              <w:rPr>
+                <w:rFonts w:ascii="Calibri" w:eastAsia="Times New Roman" w:hAnsi="Calibri" w:cs="Times New Roman"/>
+                <w:color w:val="000000"/>
+              </w:rPr>
+              <w:t>0.002</w:t>
+            </w:r>
+          </w:p>
+        </w:tc>
+      </w:tr>
+      <w:tr>
+        <w:trPr>
+          <w:trHeight w:val="300"/>
+        </w:trPr>
+        <w:tc>
+          <w:tcPr>
+            <w:tcW w:w="1016" w:type="dxa"/>
+            <w:tcBorders>
+              <w:top w:val="nil"/>
+              <w:left w:val="nil"/>
+              <w:bottom w:val="nil"/>
+              <w:right w:val="nil"/>
+            </w:tcBorders>
+            <w:shd w:val="clear" w:color="auto" w:fill="auto"/>
+            <w:noWrap/>
+            <w:vAlign w:val="bottom"/>
+            <w:hideMark/>
+          </w:tcPr>
+          <w:p>
+            <w:pPr>
+              <w:spacing w:after="0" w:line="240" w:lineRule="auto"/>
+              <w:jc w:val="right"/>
+              <w:rPr>
+                <w:rFonts w:ascii="Calibri" w:eastAsia="Times New Roman" w:hAnsi="Calibri" w:cs="Times New Roman"/>
+                <w:color w:val="000000"/>
+              </w:rPr>
+            </w:pPr>
+            <w:r>
+              <w:rPr>
+                <w:rFonts w:ascii="Calibri" w:eastAsia="Times New Roman" w:hAnsi="Calibri" w:cs="Times New Roman"/>
+                <w:color w:val="000000"/>
+              </w:rPr>
+              <w:t>5</w:t>
+            </w:r>
+          </w:p>
+        </w:tc>
+        <w:tc>
+          <w:tcPr>
+            <w:tcW w:w="1220" w:type="dxa"/>
+            <w:tcBorders>
+              <w:top w:val="nil"/>
+              <w:left w:val="nil"/>
+              <w:bottom w:val="nil"/>
+              <w:right w:val="nil"/>
+            </w:tcBorders>
+            <w:shd w:val="clear" w:color="auto" w:fill="auto"/>
+            <w:noWrap/>
+            <w:vAlign w:val="bottom"/>
+            <w:hideMark/>
+          </w:tcPr>
+          <w:p>
+            <w:pPr>
+              <w:spacing w:after="0" w:line="240" w:lineRule="auto"/>
+              <w:jc w:val="right"/>
+              <w:rPr>
+                <w:rFonts w:ascii="Calibri" w:eastAsia="Times New Roman" w:hAnsi="Calibri" w:cs="Times New Roman"/>
+                <w:color w:val="000000"/>
+              </w:rPr>
+            </w:pPr>
+            <w:r>
+              <w:rPr>
+                <w:rFonts w:ascii="Calibri" w:eastAsia="Times New Roman" w:hAnsi="Calibri" w:cs="Times New Roman"/>
+                <w:color w:val="000000"/>
+              </w:rPr>
+              <w:t>0.2</w:t>
+            </w:r>
+          </w:p>
+        </w:tc>
+        <w:tc>
+          <w:tcPr>
+            <w:tcW w:w="960" w:type="dxa"/>
+            <w:tcBorders>
+              <w:top w:val="nil"/>
+              <w:left w:val="nil"/>
+              <w:bottom w:val="nil"/>
+              <w:right w:val="nil"/>
+            </w:tcBorders>
+            <w:shd w:val="clear" w:color="auto" w:fill="auto"/>
+            <w:noWrap/>
+            <w:vAlign w:val="bottom"/>
+            <w:hideMark/>
+          </w:tcPr>
+          <w:p>
+            <w:pPr>
+              <w:spacing w:after="0" w:line="240" w:lineRule="auto"/>
+              <w:jc w:val="right"/>
+              <w:rPr>
+                <w:rFonts w:ascii="Calibri" w:eastAsia="Times New Roman" w:hAnsi="Calibri" w:cs="Times New Roman"/>
+                <w:color w:val="000000"/>
+              </w:rPr>
+            </w:pPr>
+            <w:r>
+              <w:rPr>
+                <w:rFonts w:ascii="Calibri" w:eastAsia="Times New Roman" w:hAnsi="Calibri" w:cs="Times New Roman"/>
+                <w:color w:val="000000"/>
+              </w:rPr>
+              <w:t>0.0004</w:t>
+            </w:r>
+          </w:p>
+        </w:tc>
+        <w:tc>
+          <w:tcPr>
+            <w:tcW w:w="960" w:type="dxa"/>
+            <w:tcBorders>
+              <w:top w:val="nil"/>
+              <w:left w:val="nil"/>
+              <w:bottom w:val="nil"/>
+              <w:right w:val="nil"/>
+            </w:tcBorders>
+            <w:shd w:val="clear" w:color="auto" w:fill="auto"/>
+            <w:noWrap/>
+            <w:vAlign w:val="bottom"/>
+            <w:hideMark/>
+          </w:tcPr>
+          <w:p>
+            <w:pPr>
+              <w:spacing w:after="0" w:line="240" w:lineRule="auto"/>
+              <w:jc w:val="right"/>
+              <w:rPr>
+                <w:rFonts w:ascii="Calibri" w:eastAsia="Times New Roman" w:hAnsi="Calibri" w:cs="Times New Roman"/>
+                <w:color w:val="000000"/>
+              </w:rPr>
+            </w:pPr>
+            <w:r>
+              <w:rPr>
+                <w:rFonts w:ascii="Calibri" w:eastAsia="Times New Roman" w:hAnsi="Calibri" w:cs="Times New Roman"/>
+                <w:color w:val="000000"/>
+              </w:rPr>
+              <w:t>0.00</w:t>
+            </w:r>
+          </w:p>
+        </w:tc>
+        <w:tc>
+          <w:tcPr>
+            <w:tcW w:w="960" w:type="dxa"/>
+            <w:tcBorders>
+              <w:top w:val="nil"/>
+              <w:left w:val="nil"/>
+              <w:bottom w:val="nil"/>
+              <w:right w:val="nil"/>
+            </w:tcBorders>
+            <w:shd w:val="clear" w:color="auto" w:fill="auto"/>
+            <w:noWrap/>
+            <w:vAlign w:val="bottom"/>
+            <w:hideMark/>
+          </w:tcPr>
+          <w:p>
+            <w:pPr>
+              <w:spacing w:after="0" w:line="240" w:lineRule="auto"/>
+              <w:jc w:val="right"/>
+              <w:rPr>
+                <w:rFonts w:ascii="Calibri" w:eastAsia="Times New Roman" w:hAnsi="Calibri" w:cs="Times New Roman"/>
+                <w:color w:val="000000"/>
+              </w:rPr>
+            </w:pPr>
+            <w:r>
+              <w:rPr>
+                <w:rFonts w:ascii="Calibri" w:eastAsia="Times New Roman" w:hAnsi="Calibri" w:cs="Times New Roman"/>
+                <w:color w:val="000000"/>
+              </w:rPr>
+              <w:t>0.1</w:t>
+            </w:r>
+          </w:p>
+        </w:tc>
+        <w:tc>
+          <w:tcPr>
+            <w:tcW w:w="960" w:type="dxa"/>
+            <w:tcBorders>
+              <w:top w:val="nil"/>
+              <w:left w:val="nil"/>
+              <w:bottom w:val="nil"/>
+              <w:right w:val="nil"/>
+            </w:tcBorders>
+            <w:shd w:val="clear" w:color="auto" w:fill="auto"/>
+            <w:noWrap/>
+            <w:vAlign w:val="bottom"/>
+            <w:hideMark/>
+          </w:tcPr>
+          <w:p>
+            <w:pPr>
+              <w:spacing w:after="0" w:line="240" w:lineRule="auto"/>
+              <w:jc w:val="right"/>
+              <w:rPr>
+                <w:rFonts w:ascii="Calibri" w:eastAsia="Times New Roman" w:hAnsi="Calibri" w:cs="Times New Roman"/>
+                <w:color w:val="000000"/>
+              </w:rPr>
+            </w:pPr>
+            <w:r>
+              <w:rPr>
+                <w:rFonts w:ascii="Calibri" w:eastAsia="Times New Roman" w:hAnsi="Calibri" w:cs="Times New Roman"/>
+                <w:color w:val="000000"/>
+              </w:rPr>
+              <w:t>0.000</w:t>
+            </w:r>
+          </w:p>
+        </w:tc>
+      </w:tr>
+      <w:tr>
+        <w:trPr>
+          <w:trHeight w:val="300"/>
+        </w:trPr>
+        <w:tc>
+          <w:tcPr>
+            <w:tcW w:w="1016" w:type="dxa"/>
+            <w:tcBorders>
+              <w:top w:val="nil"/>
+              <w:left w:val="nil"/>
+              <w:bottom w:val="nil"/>
+              <w:right w:val="nil"/>
+            </w:tcBorders>
+            <w:shd w:val="clear" w:color="auto" w:fill="auto"/>
+            <w:noWrap/>
+            <w:vAlign w:val="bottom"/>
+            <w:hideMark/>
+          </w:tcPr>
+          <w:p>
+            <w:pPr>
+              <w:spacing w:after="0" w:line="240" w:lineRule="auto"/>
+              <w:jc w:val="right"/>
+              <w:rPr>
+                <w:rFonts w:ascii="Calibri" w:eastAsia="Times New Roman" w:hAnsi="Calibri" w:cs="Times New Roman"/>
+                <w:color w:val="000000"/>
+              </w:rPr>
+            </w:pPr>
+            <w:r>
+              <w:rPr>
+                <w:rFonts w:ascii="Calibri" w:eastAsia="Times New Roman" w:hAnsi="Calibri" w:cs="Times New Roman"/>
+                <w:color w:val="000000"/>
+              </w:rPr>
+              <w:t>6</w:t>
+            </w:r>
+          </w:p>
+        </w:tc>
+        <w:tc>
+          <w:tcPr>
+            <w:tcW w:w="1220" w:type="dxa"/>
+            <w:tcBorders>
+              <w:top w:val="nil"/>
+              <w:left w:val="nil"/>
+              <w:bottom w:val="nil"/>
+              <w:right w:val="nil"/>
+            </w:tcBorders>
+            <w:shd w:val="clear" w:color="auto" w:fill="auto"/>
+            <w:noWrap/>
+            <w:vAlign w:val="bottom"/>
+            <w:hideMark/>
+          </w:tcPr>
+          <w:p>
+            <w:pPr>
+              <w:spacing w:after="0" w:line="240" w:lineRule="auto"/>
+              <w:jc w:val="right"/>
+              <w:rPr>
+                <w:rFonts w:ascii="Calibri" w:eastAsia="Times New Roman" w:hAnsi="Calibri" w:cs="Times New Roman"/>
+                <w:color w:val="000000"/>
+              </w:rPr>
+            </w:pPr>
+            <w:r>
+              <w:rPr>
+                <w:rFonts w:ascii="Calibri" w:eastAsia="Times New Roman" w:hAnsi="Calibri" w:cs="Times New Roman"/>
+                <w:color w:val="000000"/>
+              </w:rPr>
+              <w:t>0.2</w:t>
+            </w:r>
+          </w:p>
+        </w:tc>
+        <w:tc>
+          <w:tcPr>
+            <w:tcW w:w="960" w:type="dxa"/>
+            <w:tcBorders>
+              <w:top w:val="nil"/>
+              <w:left w:val="nil"/>
+              <w:bottom w:val="nil"/>
+              <w:right w:val="nil"/>
+            </w:tcBorders>
+            <w:shd w:val="clear" w:color="auto" w:fill="auto"/>
+            <w:noWrap/>
+            <w:vAlign w:val="bottom"/>
+            <w:hideMark/>
+          </w:tcPr>
+          <w:p>
+            <w:pPr>
+              <w:spacing w:after="0" w:line="240" w:lineRule="auto"/>
+              <w:jc w:val="right"/>
+              <w:rPr>
+                <w:rFonts w:ascii="Calibri" w:eastAsia="Times New Roman" w:hAnsi="Calibri" w:cs="Times New Roman"/>
+                <w:color w:val="000000"/>
+              </w:rPr>
+            </w:pPr>
+            <w:r>
+              <w:rPr>
+                <w:rFonts w:ascii="Calibri" w:eastAsia="Times New Roman" w:hAnsi="Calibri" w:cs="Times New Roman"/>
+                <w:color w:val="000000"/>
+              </w:rPr>
+              <w:t>0.0025</w:t>
+            </w:r>
+          </w:p>
+        </w:tc>
+        <w:tc>
+          <w:tcPr>
+            <w:tcW w:w="960" w:type="dxa"/>
+            <w:tcBorders>
+              <w:top w:val="nil"/>
+              <w:left w:val="nil"/>
+              <w:bottom w:val="nil"/>
+              <w:right w:val="nil"/>
+            </w:tcBorders>
+            <w:shd w:val="clear" w:color="auto" w:fill="auto"/>
+            <w:noWrap/>
+            <w:vAlign w:val="bottom"/>
+            <w:hideMark/>
+          </w:tcPr>
+          <w:p>
+            <w:pPr>
+              <w:spacing w:after="0" w:line="240" w:lineRule="auto"/>
+              <w:jc w:val="right"/>
+              <w:rPr>
+                <w:rFonts w:ascii="Calibri" w:eastAsia="Times New Roman" w:hAnsi="Calibri" w:cs="Times New Roman"/>
+                <w:color w:val="000000"/>
+              </w:rPr>
+            </w:pPr>
+            <w:r>
+              <w:rPr>
+                <w:rFonts w:ascii="Calibri" w:eastAsia="Times New Roman" w:hAnsi="Calibri" w:cs="Times New Roman"/>
+                <w:color w:val="000000"/>
+              </w:rPr>
+              <w:t>0.00</w:t>
+            </w:r>
+          </w:p>
+        </w:tc>
+        <w:tc>
+          <w:tcPr>
+            <w:tcW w:w="960" w:type="dxa"/>
+            <w:tcBorders>
+              <w:top w:val="nil"/>
+              <w:left w:val="nil"/>
+              <w:bottom w:val="nil"/>
+              <w:right w:val="nil"/>
+            </w:tcBorders>
+            <w:shd w:val="clear" w:color="auto" w:fill="auto"/>
+            <w:noWrap/>
+            <w:vAlign w:val="bottom"/>
+            <w:hideMark/>
+          </w:tcPr>
+          <w:p>
+            <w:pPr>
+              <w:spacing w:after="0" w:line="240" w:lineRule="auto"/>
+              <w:jc w:val="right"/>
+              <w:rPr>
+                <w:rFonts w:ascii="Calibri" w:eastAsia="Times New Roman" w:hAnsi="Calibri" w:cs="Times New Roman"/>
+                <w:color w:val="000000"/>
+              </w:rPr>
+            </w:pPr>
+            <w:r>
+              <w:rPr>
+                <w:rFonts w:ascii="Calibri" w:eastAsia="Times New Roman" w:hAnsi="Calibri" w:cs="Times New Roman"/>
+                <w:color w:val="000000"/>
+              </w:rPr>
+              <w:t>-0.1</w:t>
+            </w:r>
+          </w:p>
+        </w:tc>
+        <w:tc>
+          <w:tcPr>
+            <w:tcW w:w="960" w:type="dxa"/>
+            <w:tcBorders>
+              <w:top w:val="nil"/>
+              <w:left w:val="nil"/>
+              <w:bottom w:val="nil"/>
+              <w:right w:val="nil"/>
+            </w:tcBorders>
+            <w:shd w:val="clear" w:color="auto" w:fill="auto"/>
+            <w:noWrap/>
+            <w:vAlign w:val="bottom"/>
+            <w:hideMark/>
+          </w:tcPr>
+          <w:p>
+            <w:pPr>
+              <w:spacing w:after="0" w:line="240" w:lineRule="auto"/>
+              <w:jc w:val="right"/>
+              <w:rPr>
+                <w:rFonts w:ascii="Calibri" w:eastAsia="Times New Roman" w:hAnsi="Calibri" w:cs="Times New Roman"/>
+                <w:color w:val="000000"/>
+              </w:rPr>
+            </w:pPr>
+            <w:r>
+              <w:rPr>
+                <w:rFonts w:ascii="Calibri" w:eastAsia="Times New Roman" w:hAnsi="Calibri" w:cs="Times New Roman"/>
+                <w:color w:val="000000"/>
+              </w:rPr>
+              <w:t>0.001</w:t>
+            </w:r>
+          </w:p>
+        </w:tc>
+      </w:tr>
+      <w:tr>
+        <w:trPr>
+          <w:trHeight w:val="300"/>
+        </w:trPr>
+        <w:tc>
+          <w:tcPr>
+            <w:tcW w:w="1016" w:type="dxa"/>
+            <w:tcBorders>
+              <w:top w:val="nil"/>
+              <w:left w:val="nil"/>
+              <w:bottom w:val="nil"/>
+              <w:right w:val="nil"/>
+            </w:tcBorders>
+            <w:shd w:val="clear" w:color="auto" w:fill="auto"/>
+            <w:noWrap/>
+            <w:vAlign w:val="bottom"/>
+            <w:hideMark/>
+          </w:tcPr>
+          <w:p>
+            <w:pPr>
+              <w:spacing w:after="0" w:line="240" w:lineRule="auto"/>
+              <w:jc w:val="right"/>
+              <w:rPr>
+                <w:rFonts w:ascii="Calibri" w:eastAsia="Times New Roman" w:hAnsi="Calibri" w:cs="Times New Roman"/>
+                <w:color w:val="000000"/>
+              </w:rPr>
+            </w:pPr>
+            <w:r>
+              <w:rPr>
+                <w:rFonts w:ascii="Calibri" w:eastAsia="Times New Roman" w:hAnsi="Calibri" w:cs="Times New Roman"/>
+                <w:color w:val="000000"/>
+              </w:rPr>
+              <w:t>7</w:t>
+            </w:r>
+          </w:p>
+        </w:tc>
+        <w:tc>
+          <w:tcPr>
+            <w:tcW w:w="1220" w:type="dxa"/>
+            <w:tcBorders>
+              <w:top w:val="nil"/>
+              <w:left w:val="nil"/>
+              <w:bottom w:val="nil"/>
+              <w:right w:val="nil"/>
+            </w:tcBorders>
+            <w:shd w:val="clear" w:color="auto" w:fill="auto"/>
+            <w:noWrap/>
+            <w:vAlign w:val="bottom"/>
+            <w:hideMark/>
+          </w:tcPr>
+          <w:p>
+            <w:pPr>
+              <w:spacing w:after="0" w:line="240" w:lineRule="auto"/>
+              <w:jc w:val="right"/>
+              <w:rPr>
+                <w:rFonts w:ascii="Calibri" w:eastAsia="Times New Roman" w:hAnsi="Calibri" w:cs="Times New Roman"/>
+                <w:color w:val="000000"/>
+              </w:rPr>
+            </w:pPr>
+            <w:r>
+              <w:rPr>
+                <w:rFonts w:ascii="Calibri" w:eastAsia="Times New Roman" w:hAnsi="Calibri" w:cs="Times New Roman"/>
+                <w:color w:val="000000"/>
+              </w:rPr>
+              <w:t>0.2</w:t>
+            </w:r>
+          </w:p>
+        </w:tc>
+        <w:tc>
+          <w:tcPr>
+            <w:tcW w:w="960" w:type="dxa"/>
+            <w:tcBorders>
+              <w:top w:val="nil"/>
+              <w:left w:val="nil"/>
+              <w:bottom w:val="nil"/>
+              <w:right w:val="nil"/>
+            </w:tcBorders>
+            <w:shd w:val="clear" w:color="auto" w:fill="auto"/>
+            <w:noWrap/>
+            <w:vAlign w:val="bottom"/>
+            <w:hideMark/>
+          </w:tcPr>
+          <w:p>
+            <w:pPr>
+              <w:spacing w:after="0" w:line="240" w:lineRule="auto"/>
+              <w:jc w:val="right"/>
+              <w:rPr>
+                <w:rFonts w:ascii="Calibri" w:eastAsia="Times New Roman" w:hAnsi="Calibri" w:cs="Times New Roman"/>
+                <w:color w:val="000000"/>
+              </w:rPr>
+            </w:pPr>
+            <w:r>
+              <w:rPr>
+                <w:rFonts w:ascii="Calibri" w:eastAsia="Times New Roman" w:hAnsi="Calibri" w:cs="Times New Roman"/>
+                <w:color w:val="000000"/>
+              </w:rPr>
+              <w:t>0.0005</w:t>
+            </w:r>
+          </w:p>
+        </w:tc>
+        <w:tc>
+          <w:tcPr>
+            <w:tcW w:w="960" w:type="dxa"/>
+            <w:tcBorders>
+              <w:top w:val="nil"/>
+              <w:left w:val="nil"/>
+              <w:bottom w:val="nil"/>
+              <w:right w:val="nil"/>
+            </w:tcBorders>
+            <w:shd w:val="clear" w:color="auto" w:fill="auto"/>
+            <w:noWrap/>
+            <w:vAlign w:val="bottom"/>
+            <w:hideMark/>
+          </w:tcPr>
+          <w:p>
+            <w:pPr>
+              <w:spacing w:after="0" w:line="240" w:lineRule="auto"/>
+              <w:jc w:val="right"/>
+              <w:rPr>
+                <w:rFonts w:ascii="Calibri" w:eastAsia="Times New Roman" w:hAnsi="Calibri" w:cs="Times New Roman"/>
+                <w:color w:val="000000"/>
+              </w:rPr>
+            </w:pPr>
+            <w:r>
+              <w:rPr>
+                <w:rFonts w:ascii="Calibri" w:eastAsia="Times New Roman" w:hAnsi="Calibri" w:cs="Times New Roman"/>
+                <w:color w:val="000000"/>
+              </w:rPr>
+              <w:t>0.00</w:t>
+            </w:r>
+          </w:p>
+        </w:tc>
+        <w:tc>
+          <w:tcPr>
+            <w:tcW w:w="960" w:type="dxa"/>
+            <w:tcBorders>
+              <w:top w:val="nil"/>
+              <w:left w:val="nil"/>
+              <w:bottom w:val="nil"/>
+              <w:right w:val="nil"/>
+            </w:tcBorders>
+            <w:shd w:val="clear" w:color="auto" w:fill="auto"/>
+            <w:noWrap/>
+            <w:vAlign w:val="bottom"/>
+            <w:hideMark/>
+          </w:tcPr>
+          <w:p>
+            <w:pPr>
+              <w:spacing w:after="0" w:line="240" w:lineRule="auto"/>
+              <w:jc w:val="right"/>
+              <w:rPr>
+                <w:rFonts w:ascii="Calibri" w:eastAsia="Times New Roman" w:hAnsi="Calibri" w:cs="Times New Roman"/>
+                <w:color w:val="000000"/>
+              </w:rPr>
+            </w:pPr>
+            <w:r>
+              <w:rPr>
+                <w:rFonts w:ascii="Calibri" w:eastAsia="Times New Roman" w:hAnsi="Calibri" w:cs="Times New Roman"/>
+                <w:color w:val="000000"/>
+              </w:rPr>
+              <w:t>0.1</w:t>
+            </w:r>
+          </w:p>
+        </w:tc>
+        <w:tc>
+          <w:tcPr>
+            <w:tcW w:w="960" w:type="dxa"/>
+            <w:tcBorders>
+              <w:top w:val="nil"/>
+              <w:left w:val="nil"/>
+              <w:bottom w:val="nil"/>
+              <w:right w:val="nil"/>
+            </w:tcBorders>
+            <w:shd w:val="clear" w:color="auto" w:fill="auto"/>
+            <w:noWrap/>
+            <w:vAlign w:val="bottom"/>
+            <w:hideMark/>
+          </w:tcPr>
+          <w:p>
+            <w:pPr>
+              <w:spacing w:after="0" w:line="240" w:lineRule="auto"/>
+              <w:jc w:val="right"/>
+              <w:rPr>
+                <w:rFonts w:ascii="Calibri" w:eastAsia="Times New Roman" w:hAnsi="Calibri" w:cs="Times New Roman"/>
+                <w:color w:val="000000"/>
+              </w:rPr>
+            </w:pPr>
+            <w:r>
+              <w:rPr>
+                <w:rFonts w:ascii="Calibri" w:eastAsia="Times New Roman" w:hAnsi="Calibri" w:cs="Times New Roman"/>
+                <w:color w:val="000000"/>
+              </w:rPr>
+              <w:t>0.000</w:t>
+            </w:r>
+          </w:p>
+        </w:tc>
+      </w:tr>
+      <w:tr>
+        <w:trPr>
+          <w:trHeight w:val="300"/>
+        </w:trPr>
+        <w:tc>
+          <w:tcPr>
+            <w:tcW w:w="1016" w:type="dxa"/>
+            <w:tcBorders>
+              <w:top w:val="nil"/>
+              <w:left w:val="nil"/>
+              <w:bottom w:val="nil"/>
+              <w:right w:val="nil"/>
+            </w:tcBorders>
+            <w:shd w:val="clear" w:color="auto" w:fill="auto"/>
+            <w:noWrap/>
+            <w:vAlign w:val="bottom"/>
+            <w:hideMark/>
+          </w:tcPr>
+          <w:p>
+            <w:pPr>
+              <w:spacing w:after="0" w:line="240" w:lineRule="auto"/>
+              <w:jc w:val="right"/>
+              <w:rPr>
+                <w:rFonts w:ascii="Calibri" w:eastAsia="Times New Roman" w:hAnsi="Calibri" w:cs="Times New Roman"/>
+                <w:color w:val="000000"/>
+              </w:rPr>
+            </w:pPr>
+            <w:r>
+              <w:rPr>
+                <w:rFonts w:ascii="Calibri" w:eastAsia="Times New Roman" w:hAnsi="Calibri" w:cs="Times New Roman"/>
+                <w:color w:val="000000"/>
+              </w:rPr>
+              <w:t>8</w:t>
+            </w:r>
+          </w:p>
+        </w:tc>
+        <w:tc>
+          <w:tcPr>
+            <w:tcW w:w="1220" w:type="dxa"/>
+            <w:tcBorders>
+              <w:top w:val="nil"/>
+              <w:left w:val="nil"/>
+              <w:bottom w:val="nil"/>
+              <w:right w:val="nil"/>
+            </w:tcBorders>
+            <w:shd w:val="clear" w:color="auto" w:fill="auto"/>
+            <w:noWrap/>
+            <w:vAlign w:val="bottom"/>
+            <w:hideMark/>
+          </w:tcPr>
+          <w:p>
+            <w:pPr>
+              <w:spacing w:after="0" w:line="240" w:lineRule="auto"/>
+              <w:jc w:val="right"/>
+              <w:rPr>
+                <w:rFonts w:ascii="Calibri" w:eastAsia="Times New Roman" w:hAnsi="Calibri" w:cs="Times New Roman"/>
+                <w:color w:val="000000"/>
+              </w:rPr>
+            </w:pPr>
+            <w:r>
+              <w:rPr>
+                <w:rFonts w:ascii="Calibri" w:eastAsia="Times New Roman" w:hAnsi="Calibri" w:cs="Times New Roman"/>
+                <w:color w:val="000000"/>
+              </w:rPr>
+              <w:t>0.2</w:t>
+            </w:r>
+          </w:p>
+        </w:tc>
+        <w:tc>
+          <w:tcPr>
+            <w:tcW w:w="960" w:type="dxa"/>
+            <w:tcBorders>
+              <w:top w:val="nil"/>
+              <w:left w:val="nil"/>
+              <w:bottom w:val="nil"/>
+              <w:right w:val="nil"/>
+            </w:tcBorders>
+            <w:shd w:val="clear" w:color="auto" w:fill="auto"/>
+            <w:noWrap/>
+            <w:vAlign w:val="bottom"/>
+            <w:hideMark/>
+          </w:tcPr>
+          <w:p>
+            <w:pPr>
+              <w:spacing w:after="0" w:line="240" w:lineRule="auto"/>
+              <w:jc w:val="right"/>
+              <w:rPr>
+                <w:rFonts w:ascii="Calibri" w:eastAsia="Times New Roman" w:hAnsi="Calibri" w:cs="Times New Roman"/>
+                <w:color w:val="000000"/>
+              </w:rPr>
+            </w:pPr>
+            <w:r>
+              <w:rPr>
+                <w:rFonts w:ascii="Calibri" w:eastAsia="Times New Roman" w:hAnsi="Calibri" w:cs="Times New Roman"/>
+                <w:color w:val="000000"/>
+              </w:rPr>
+              <w:t>0.0037</w:t>
+            </w:r>
+          </w:p>
+        </w:tc>
+        <w:tc>
+          <w:tcPr>
+            <w:tcW w:w="960" w:type="dxa"/>
+            <w:tcBorders>
+              <w:top w:val="nil"/>
+              <w:left w:val="nil"/>
+              <w:bottom w:val="nil"/>
+              <w:right w:val="nil"/>
+            </w:tcBorders>
+            <w:shd w:val="clear" w:color="auto" w:fill="auto"/>
+            <w:noWrap/>
+            <w:vAlign w:val="bottom"/>
+            <w:hideMark/>
+          </w:tcPr>
+          <w:p>
+            <w:pPr>
+              <w:spacing w:after="0" w:line="240" w:lineRule="auto"/>
+              <w:jc w:val="right"/>
+              <w:rPr>
+                <w:rFonts w:ascii="Calibri" w:eastAsia="Times New Roman" w:hAnsi="Calibri" w:cs="Times New Roman"/>
+                <w:color w:val="000000"/>
+              </w:rPr>
+            </w:pPr>
+            <w:r>
+              <w:rPr>
+                <w:rFonts w:ascii="Calibri" w:eastAsia="Times New Roman" w:hAnsi="Calibri" w:cs="Times New Roman"/>
+                <w:color w:val="000000"/>
+              </w:rPr>
+              <w:t>0.01</w:t>
+            </w:r>
+          </w:p>
+        </w:tc>
+        <w:tc>
+          <w:tcPr>
+            <w:tcW w:w="960" w:type="dxa"/>
+            <w:tcBorders>
+              <w:top w:val="nil"/>
+              <w:left w:val="nil"/>
+              <w:bottom w:val="nil"/>
+              <w:right w:val="nil"/>
+            </w:tcBorders>
+            <w:shd w:val="clear" w:color="auto" w:fill="auto"/>
+            <w:noWrap/>
+            <w:vAlign w:val="bottom"/>
+            <w:hideMark/>
+          </w:tcPr>
+          <w:p>
+            <w:pPr>
+              <w:spacing w:after="0" w:line="240" w:lineRule="auto"/>
+              <w:jc w:val="right"/>
+              <w:rPr>
+                <w:rFonts w:ascii="Calibri" w:eastAsia="Times New Roman" w:hAnsi="Calibri" w:cs="Times New Roman"/>
+                <w:color w:val="000000"/>
+              </w:rPr>
+            </w:pPr>
+            <w:r>
+              <w:rPr>
+                <w:rFonts w:ascii="Calibri" w:eastAsia="Times New Roman" w:hAnsi="Calibri" w:cs="Times New Roman"/>
+                <w:color w:val="000000"/>
+              </w:rPr>
+              <w:t>-0.1</w:t>
+            </w:r>
+          </w:p>
+        </w:tc>
+        <w:tc>
+          <w:tcPr>
+            <w:tcW w:w="960" w:type="dxa"/>
+            <w:tcBorders>
+              <w:top w:val="nil"/>
+              <w:left w:val="nil"/>
+              <w:bottom w:val="nil"/>
+              <w:right w:val="nil"/>
+            </w:tcBorders>
+            <w:shd w:val="clear" w:color="auto" w:fill="auto"/>
+            <w:noWrap/>
+            <w:vAlign w:val="bottom"/>
+            <w:hideMark/>
+          </w:tcPr>
+          <w:p>
+            <w:pPr>
+              <w:spacing w:after="0" w:line="240" w:lineRule="auto"/>
+              <w:jc w:val="right"/>
+              <w:rPr>
+                <w:rFonts w:ascii="Calibri" w:eastAsia="Times New Roman" w:hAnsi="Calibri" w:cs="Times New Roman"/>
+                <w:color w:val="000000"/>
+              </w:rPr>
+            </w:pPr>
+            <w:r>
+              <w:rPr>
+                <w:rFonts w:ascii="Calibri" w:eastAsia="Times New Roman" w:hAnsi="Calibri" w:cs="Times New Roman"/>
+                <w:color w:val="000000"/>
+              </w:rPr>
+              <w:t>0.002</w:t>
+            </w:r>
+          </w:p>
+        </w:tc>
+      </w:tr>
+      <w:tr>
+        <w:trPr>
+          <w:trHeight w:val="300"/>
+        </w:trPr>
+        <w:tc>
+          <w:tcPr>
+            <w:tcW w:w="1016" w:type="dxa"/>
+            <w:tcBorders>
+              <w:top w:val="nil"/>
+              <w:left w:val="nil"/>
+              <w:bottom w:val="nil"/>
+              <w:right w:val="nil"/>
+            </w:tcBorders>
+            <w:shd w:val="clear" w:color="auto" w:fill="auto"/>
+            <w:noWrap/>
+            <w:vAlign w:val="bottom"/>
+            <w:hideMark/>
+          </w:tcPr>
+          <w:p>
+            <w:pPr>
+              <w:spacing w:after="0" w:line="240" w:lineRule="auto"/>
+              <w:jc w:val="right"/>
+              <w:rPr>
+                <w:rFonts w:ascii="Calibri" w:eastAsia="Times New Roman" w:hAnsi="Calibri" w:cs="Times New Roman"/>
+                <w:color w:val="000000"/>
+              </w:rPr>
+            </w:pPr>
+            <w:r>
+              <w:rPr>
+                <w:rFonts w:ascii="Calibri" w:eastAsia="Times New Roman" w:hAnsi="Calibri" w:cs="Times New Roman"/>
+                <w:color w:val="000000"/>
+              </w:rPr>
+              <w:t>9</w:t>
+            </w:r>
+          </w:p>
+        </w:tc>
+        <w:tc>
+          <w:tcPr>
+            <w:tcW w:w="1220" w:type="dxa"/>
+            <w:tcBorders>
+              <w:top w:val="nil"/>
+              <w:left w:val="nil"/>
+              <w:bottom w:val="nil"/>
+              <w:right w:val="nil"/>
+            </w:tcBorders>
+            <w:shd w:val="clear" w:color="auto" w:fill="auto"/>
+            <w:noWrap/>
+            <w:vAlign w:val="bottom"/>
+            <w:hideMark/>
+          </w:tcPr>
+          <w:p>
+            <w:pPr>
+              <w:spacing w:after="0" w:line="240" w:lineRule="auto"/>
+              <w:jc w:val="right"/>
+              <w:rPr>
+                <w:rFonts w:ascii="Calibri" w:eastAsia="Times New Roman" w:hAnsi="Calibri" w:cs="Times New Roman"/>
+                <w:color w:val="000000"/>
+              </w:rPr>
+            </w:pPr>
+            <w:r>
+              <w:rPr>
+                <w:rFonts w:ascii="Calibri" w:eastAsia="Times New Roman" w:hAnsi="Calibri" w:cs="Times New Roman"/>
+                <w:color w:val="000000"/>
+              </w:rPr>
+              <w:t>0.1</w:t>
+            </w:r>
+          </w:p>
+        </w:tc>
+        <w:tc>
+          <w:tcPr>
+            <w:tcW w:w="960" w:type="dxa"/>
+            <w:tcBorders>
+              <w:top w:val="nil"/>
+              <w:left w:val="nil"/>
+              <w:bottom w:val="nil"/>
+              <w:right w:val="nil"/>
+            </w:tcBorders>
+            <w:shd w:val="clear" w:color="auto" w:fill="auto"/>
+            <w:noWrap/>
+            <w:vAlign w:val="bottom"/>
+            <w:hideMark/>
+          </w:tcPr>
+          <w:p>
+            <w:pPr>
+              <w:spacing w:after="0" w:line="240" w:lineRule="auto"/>
+              <w:jc w:val="right"/>
+              <w:rPr>
+                <w:rFonts w:ascii="Calibri" w:eastAsia="Times New Roman" w:hAnsi="Calibri" w:cs="Times New Roman"/>
+                <w:color w:val="000000"/>
+              </w:rPr>
+            </w:pPr>
+            <w:r>
+              <w:rPr>
+                <w:rFonts w:ascii="Calibri" w:eastAsia="Times New Roman" w:hAnsi="Calibri" w:cs="Times New Roman"/>
+                <w:color w:val="000000"/>
+              </w:rPr>
+              <w:t>0.0006</w:t>
+            </w:r>
+          </w:p>
+        </w:tc>
+        <w:tc>
+          <w:tcPr>
+            <w:tcW w:w="960" w:type="dxa"/>
+            <w:tcBorders>
+              <w:top w:val="nil"/>
+              <w:left w:val="nil"/>
+              <w:bottom w:val="nil"/>
+              <w:right w:val="nil"/>
+            </w:tcBorders>
+            <w:shd w:val="clear" w:color="auto" w:fill="auto"/>
+            <w:noWrap/>
+            <w:vAlign w:val="bottom"/>
+            <w:hideMark/>
+          </w:tcPr>
+          <w:p>
+            <w:pPr>
+              <w:spacing w:after="0" w:line="240" w:lineRule="auto"/>
+              <w:jc w:val="right"/>
+              <w:rPr>
+                <w:rFonts w:ascii="Calibri" w:eastAsia="Times New Roman" w:hAnsi="Calibri" w:cs="Times New Roman"/>
+                <w:color w:val="000000"/>
+              </w:rPr>
+            </w:pPr>
+            <w:r>
+              <w:rPr>
+                <w:rFonts w:ascii="Calibri" w:eastAsia="Times New Roman" w:hAnsi="Calibri" w:cs="Times New Roman"/>
+                <w:color w:val="000000"/>
+              </w:rPr>
+              <w:t>0.01</w:t>
+            </w:r>
+          </w:p>
+        </w:tc>
+        <w:tc>
+          <w:tcPr>
+            <w:tcW w:w="960" w:type="dxa"/>
+            <w:tcBorders>
+              <w:top w:val="nil"/>
+              <w:left w:val="nil"/>
+              <w:bottom w:val="nil"/>
+              <w:right w:val="nil"/>
+            </w:tcBorders>
+            <w:shd w:val="clear" w:color="auto" w:fill="auto"/>
+            <w:noWrap/>
+            <w:vAlign w:val="bottom"/>
+            <w:hideMark/>
+          </w:tcPr>
+          <w:p>
+            <w:pPr>
+              <w:spacing w:after="0" w:line="240" w:lineRule="auto"/>
+              <w:jc w:val="right"/>
+              <w:rPr>
+                <w:rFonts w:ascii="Calibri" w:eastAsia="Times New Roman" w:hAnsi="Calibri" w:cs="Times New Roman"/>
+                <w:color w:val="000000"/>
+              </w:rPr>
+            </w:pPr>
+            <w:r>
+              <w:rPr>
+                <w:rFonts w:ascii="Calibri" w:eastAsia="Times New Roman" w:hAnsi="Calibri" w:cs="Times New Roman"/>
+                <w:color w:val="000000"/>
+              </w:rPr>
+              <w:t>0.1</w:t>
+            </w:r>
+          </w:p>
+        </w:tc>
+        <w:tc>
+          <w:tcPr>
+            <w:tcW w:w="960" w:type="dxa"/>
+            <w:tcBorders>
+              <w:top w:val="nil"/>
+              <w:left w:val="nil"/>
+              <w:bottom w:val="nil"/>
+              <w:right w:val="nil"/>
+            </w:tcBorders>
+            <w:shd w:val="clear" w:color="auto" w:fill="auto"/>
+            <w:noWrap/>
+            <w:vAlign w:val="bottom"/>
+            <w:hideMark/>
+          </w:tcPr>
+          <w:p>
+            <w:pPr>
+              <w:spacing w:after="0" w:line="240" w:lineRule="auto"/>
+              <w:jc w:val="right"/>
+              <w:rPr>
+                <w:rFonts w:ascii="Calibri" w:eastAsia="Times New Roman" w:hAnsi="Calibri" w:cs="Times New Roman"/>
+                <w:color w:val="000000"/>
+              </w:rPr>
+            </w:pPr>
+            <w:r>
+              <w:rPr>
+                <w:rFonts w:ascii="Calibri" w:eastAsia="Times New Roman" w:hAnsi="Calibri" w:cs="Times New Roman"/>
+                <w:color w:val="000000"/>
+              </w:rPr>
+              <w:t>0.000</w:t>
+            </w:r>
+          </w:p>
+        </w:tc>
+      </w:tr>
+      <w:tr>
+        <w:trPr>
+          <w:trHeight w:val="300"/>
+        </w:trPr>
+        <w:tc>
+          <w:tcPr>
+            <w:tcW w:w="1016" w:type="dxa"/>
+            <w:tcBorders>
+              <w:top w:val="nil"/>
+              <w:left w:val="nil"/>
+              <w:bottom w:val="nil"/>
+              <w:right w:val="nil"/>
+            </w:tcBorders>
+            <w:shd w:val="clear" w:color="auto" w:fill="auto"/>
+            <w:noWrap/>
+            <w:vAlign w:val="bottom"/>
+            <w:hideMark/>
+          </w:tcPr>
+          <w:p>
+            <w:pPr>
+              <w:spacing w:after="0" w:line="240" w:lineRule="auto"/>
+              <w:jc w:val="right"/>
+              <w:rPr>
+                <w:rFonts w:ascii="Calibri" w:eastAsia="Times New Roman" w:hAnsi="Calibri" w:cs="Times New Roman"/>
+                <w:color w:val="000000"/>
+              </w:rPr>
+            </w:pPr>
+            <w:r>
+              <w:rPr>
+                <w:rFonts w:ascii="Calibri" w:eastAsia="Times New Roman" w:hAnsi="Calibri" w:cs="Times New Roman"/>
+                <w:color w:val="000000"/>
+              </w:rPr>
+              <w:t>10</w:t>
+            </w:r>
+          </w:p>
+        </w:tc>
+        <w:tc>
+          <w:tcPr>
+            <w:tcW w:w="1220" w:type="dxa"/>
+            <w:tcBorders>
+              <w:top w:val="nil"/>
+              <w:left w:val="nil"/>
+              <w:bottom w:val="nil"/>
+              <w:right w:val="nil"/>
+            </w:tcBorders>
+            <w:shd w:val="clear" w:color="auto" w:fill="auto"/>
+            <w:noWrap/>
+            <w:vAlign w:val="bottom"/>
+            <w:hideMark/>
+          </w:tcPr>
+          <w:p>
+            <w:pPr>
+              <w:spacing w:after="0" w:line="240" w:lineRule="auto"/>
+              <w:jc w:val="right"/>
+              <w:rPr>
+                <w:rFonts w:ascii="Calibri" w:eastAsia="Times New Roman" w:hAnsi="Calibri" w:cs="Times New Roman"/>
+                <w:color w:val="000000"/>
+              </w:rPr>
+            </w:pPr>
+            <w:r>
+              <w:rPr>
+                <w:rFonts w:ascii="Calibri" w:eastAsia="Times New Roman" w:hAnsi="Calibri" w:cs="Times New Roman"/>
+                <w:color w:val="000000"/>
+              </w:rPr>
+              <w:t>0.1</w:t>
+            </w:r>
+          </w:p>
+        </w:tc>
+        <w:tc>
+          <w:tcPr>
+            <w:tcW w:w="960" w:type="dxa"/>
+            <w:tcBorders>
+              <w:top w:val="nil"/>
+              <w:left w:val="nil"/>
+              <w:bottom w:val="nil"/>
+              <w:right w:val="nil"/>
+            </w:tcBorders>
+            <w:shd w:val="clear" w:color="auto" w:fill="auto"/>
+            <w:noWrap/>
+            <w:vAlign w:val="bottom"/>
+            <w:hideMark/>
+          </w:tcPr>
+          <w:p>
+            <w:pPr>
+              <w:spacing w:after="0" w:line="240" w:lineRule="auto"/>
+              <w:jc w:val="right"/>
+              <w:rPr>
+                <w:rFonts w:ascii="Calibri" w:eastAsia="Times New Roman" w:hAnsi="Calibri" w:cs="Times New Roman"/>
+                <w:color w:val="000000"/>
+              </w:rPr>
+            </w:pPr>
+            <w:r>
+              <w:rPr>
+                <w:rFonts w:ascii="Calibri" w:eastAsia="Times New Roman" w:hAnsi="Calibri" w:cs="Times New Roman"/>
+                <w:color w:val="000000"/>
+              </w:rPr>
+              <w:t>0.0004</w:t>
+            </w:r>
+          </w:p>
+        </w:tc>
+        <w:tc>
+          <w:tcPr>
+            <w:tcW w:w="960" w:type="dxa"/>
+            <w:tcBorders>
+              <w:top w:val="nil"/>
+              <w:left w:val="nil"/>
+              <w:bottom w:val="nil"/>
+              <w:right w:val="nil"/>
+            </w:tcBorders>
+            <w:shd w:val="clear" w:color="auto" w:fill="auto"/>
+            <w:noWrap/>
+            <w:vAlign w:val="bottom"/>
+            <w:hideMark/>
+          </w:tcPr>
+          <w:p>
+            <w:pPr>
+              <w:spacing w:after="0" w:line="240" w:lineRule="auto"/>
+              <w:jc w:val="right"/>
+              <w:rPr>
+                <w:rFonts w:ascii="Calibri" w:eastAsia="Times New Roman" w:hAnsi="Calibri" w:cs="Times New Roman"/>
+                <w:color w:val="000000"/>
+              </w:rPr>
+            </w:pPr>
+            <w:r>
+              <w:rPr>
+                <w:rFonts w:ascii="Calibri" w:eastAsia="Times New Roman" w:hAnsi="Calibri" w:cs="Times New Roman"/>
+                <w:color w:val="000000"/>
+              </w:rPr>
+              <w:t>0.00</w:t>
+            </w:r>
+          </w:p>
+        </w:tc>
+        <w:tc>
+          <w:tcPr>
+            <w:tcW w:w="960" w:type="dxa"/>
+            <w:tcBorders>
+              <w:top w:val="nil"/>
+              <w:left w:val="nil"/>
+              <w:bottom w:val="nil"/>
+              <w:right w:val="nil"/>
+            </w:tcBorders>
+            <w:shd w:val="clear" w:color="auto" w:fill="auto"/>
+            <w:noWrap/>
+            <w:vAlign w:val="bottom"/>
+            <w:hideMark/>
+          </w:tcPr>
+          <w:p>
+            <w:pPr>
+              <w:spacing w:after="0" w:line="240" w:lineRule="auto"/>
+              <w:jc w:val="right"/>
+              <w:rPr>
+                <w:rFonts w:ascii="Calibri" w:eastAsia="Times New Roman" w:hAnsi="Calibri" w:cs="Times New Roman"/>
+                <w:color w:val="000000"/>
+              </w:rPr>
+            </w:pPr>
+            <w:r>
+              <w:rPr>
+                <w:rFonts w:ascii="Calibri" w:eastAsia="Times New Roman" w:hAnsi="Calibri" w:cs="Times New Roman"/>
+                <w:color w:val="000000"/>
+              </w:rPr>
+              <w:t>0.3</w:t>
+            </w:r>
+          </w:p>
+        </w:tc>
+        <w:tc>
+          <w:tcPr>
+            <w:tcW w:w="960" w:type="dxa"/>
+            <w:tcBorders>
+              <w:top w:val="nil"/>
+              <w:left w:val="nil"/>
+              <w:bottom w:val="nil"/>
+              <w:right w:val="nil"/>
+            </w:tcBorders>
+            <w:shd w:val="clear" w:color="auto" w:fill="auto"/>
+            <w:noWrap/>
+            <w:vAlign w:val="bottom"/>
+            <w:hideMark/>
+          </w:tcPr>
+          <w:p>
+            <w:pPr>
+              <w:spacing w:after="0" w:line="240" w:lineRule="auto"/>
+              <w:jc w:val="right"/>
+              <w:rPr>
+                <w:rFonts w:ascii="Calibri" w:eastAsia="Times New Roman" w:hAnsi="Calibri" w:cs="Times New Roman"/>
+                <w:color w:val="000000"/>
+              </w:rPr>
+            </w:pPr>
+            <w:r>
+              <w:rPr>
+                <w:rFonts w:ascii="Calibri" w:eastAsia="Times New Roman" w:hAnsi="Calibri" w:cs="Times New Roman"/>
+                <w:color w:val="000000"/>
+              </w:rPr>
+              <w:t>0.001</w:t>
+            </w:r>
+          </w:p>
+        </w:tc>
+      </w:tr>
+      <w:tr>
+        <w:trPr>
+          <w:trHeight w:val="300"/>
+        </w:trPr>
+        <w:tc>
+          <w:tcPr>
+            <w:tcW w:w="1016" w:type="dxa"/>
+            <w:tcBorders>
+              <w:top w:val="nil"/>
+              <w:left w:val="nil"/>
+              <w:bottom w:val="nil"/>
+              <w:right w:val="nil"/>
+            </w:tcBorders>
+            <w:shd w:val="clear" w:color="auto" w:fill="auto"/>
+            <w:noWrap/>
+            <w:vAlign w:val="bottom"/>
+            <w:hideMark/>
+          </w:tcPr>
+          <w:p>
+            <w:pPr>
+              <w:spacing w:after="0" w:line="240" w:lineRule="auto"/>
+              <w:jc w:val="right"/>
+              <w:rPr>
+                <w:rFonts w:ascii="Calibri" w:eastAsia="Times New Roman" w:hAnsi="Calibri" w:cs="Times New Roman"/>
+                <w:color w:val="000000"/>
+              </w:rPr>
+            </w:pPr>
+            <w:r>
+              <w:rPr>
+                <w:rFonts w:ascii="Calibri" w:eastAsia="Times New Roman" w:hAnsi="Calibri" w:cs="Times New Roman"/>
+                <w:color w:val="000000"/>
+              </w:rPr>
+              <w:t>11</w:t>
+            </w:r>
+          </w:p>
+        </w:tc>
+        <w:tc>
+          <w:tcPr>
+            <w:tcW w:w="1220" w:type="dxa"/>
+            <w:tcBorders>
+              <w:top w:val="nil"/>
+              <w:left w:val="nil"/>
+              <w:bottom w:val="nil"/>
+              <w:right w:val="nil"/>
+            </w:tcBorders>
+            <w:shd w:val="clear" w:color="auto" w:fill="auto"/>
+            <w:noWrap/>
+            <w:vAlign w:val="bottom"/>
+            <w:hideMark/>
+          </w:tcPr>
+          <w:p>
+            <w:pPr>
+              <w:spacing w:after="0" w:line="240" w:lineRule="auto"/>
+              <w:jc w:val="right"/>
+              <w:rPr>
+                <w:rFonts w:ascii="Calibri" w:eastAsia="Times New Roman" w:hAnsi="Calibri" w:cs="Times New Roman"/>
+                <w:color w:val="000000"/>
+              </w:rPr>
+            </w:pPr>
+            <w:r>
+              <w:rPr>
+                <w:rFonts w:ascii="Calibri" w:eastAsia="Times New Roman" w:hAnsi="Calibri" w:cs="Times New Roman"/>
+                <w:color w:val="000000"/>
+              </w:rPr>
+              <w:t>0.1</w:t>
+            </w:r>
+          </w:p>
+        </w:tc>
+        <w:tc>
+          <w:tcPr>
+            <w:tcW w:w="960" w:type="dxa"/>
+            <w:tcBorders>
+              <w:top w:val="nil"/>
+              <w:left w:val="nil"/>
+              <w:bottom w:val="nil"/>
+              <w:right w:val="nil"/>
+            </w:tcBorders>
+            <w:shd w:val="clear" w:color="auto" w:fill="auto"/>
+            <w:noWrap/>
+            <w:vAlign w:val="bottom"/>
+            <w:hideMark/>
+          </w:tcPr>
+          <w:p>
+            <w:pPr>
+              <w:spacing w:after="0" w:line="240" w:lineRule="auto"/>
+              <w:jc w:val="right"/>
+              <w:rPr>
+                <w:rFonts w:ascii="Calibri" w:eastAsia="Times New Roman" w:hAnsi="Calibri" w:cs="Times New Roman"/>
+                <w:color w:val="000000"/>
+              </w:rPr>
+            </w:pPr>
+            <w:r>
+              <w:rPr>
+                <w:rFonts w:ascii="Calibri" w:eastAsia="Times New Roman" w:hAnsi="Calibri" w:cs="Times New Roman"/>
+                <w:color w:val="000000"/>
+              </w:rPr>
+              <w:t>0.0011</w:t>
+            </w:r>
+          </w:p>
+        </w:tc>
+        <w:tc>
+          <w:tcPr>
+            <w:tcW w:w="960" w:type="dxa"/>
+            <w:tcBorders>
+              <w:top w:val="nil"/>
+              <w:left w:val="nil"/>
+              <w:bottom w:val="nil"/>
+              <w:right w:val="nil"/>
+            </w:tcBorders>
+            <w:shd w:val="clear" w:color="auto" w:fill="auto"/>
+            <w:noWrap/>
+            <w:vAlign w:val="bottom"/>
+            <w:hideMark/>
+          </w:tcPr>
+          <w:p>
+            <w:pPr>
+              <w:spacing w:after="0" w:line="240" w:lineRule="auto"/>
+              <w:jc w:val="right"/>
+              <w:rPr>
+                <w:rFonts w:ascii="Calibri" w:eastAsia="Times New Roman" w:hAnsi="Calibri" w:cs="Times New Roman"/>
+                <w:color w:val="000000"/>
+              </w:rPr>
+            </w:pPr>
+            <w:r>
+              <w:rPr>
+                <w:rFonts w:ascii="Calibri" w:eastAsia="Times New Roman" w:hAnsi="Calibri" w:cs="Times New Roman"/>
+                <w:color w:val="000000"/>
+              </w:rPr>
+              <w:t>0.01</w:t>
+            </w:r>
+          </w:p>
+        </w:tc>
+        <w:tc>
+          <w:tcPr>
+            <w:tcW w:w="960" w:type="dxa"/>
+            <w:tcBorders>
+              <w:top w:val="nil"/>
+              <w:left w:val="nil"/>
+              <w:bottom w:val="nil"/>
+              <w:right w:val="nil"/>
+            </w:tcBorders>
+            <w:shd w:val="clear" w:color="auto" w:fill="auto"/>
+            <w:noWrap/>
+            <w:vAlign w:val="bottom"/>
+            <w:hideMark/>
+          </w:tcPr>
+          <w:p>
+            <w:pPr>
+              <w:spacing w:after="0" w:line="240" w:lineRule="auto"/>
+              <w:jc w:val="right"/>
+              <w:rPr>
+                <w:rFonts w:ascii="Calibri" w:eastAsia="Times New Roman" w:hAnsi="Calibri" w:cs="Times New Roman"/>
+                <w:color w:val="000000"/>
+              </w:rPr>
+            </w:pPr>
+            <w:r>
+              <w:rPr>
+                <w:rFonts w:ascii="Calibri" w:eastAsia="Times New Roman" w:hAnsi="Calibri" w:cs="Times New Roman"/>
+                <w:color w:val="000000"/>
+              </w:rPr>
+              <w:t>0.1</w:t>
+            </w:r>
+          </w:p>
+        </w:tc>
+        <w:tc>
+          <w:tcPr>
+            <w:tcW w:w="960" w:type="dxa"/>
+            <w:tcBorders>
+              <w:top w:val="nil"/>
+              <w:left w:val="nil"/>
+              <w:bottom w:val="nil"/>
+              <w:right w:val="nil"/>
+            </w:tcBorders>
+            <w:shd w:val="clear" w:color="auto" w:fill="auto"/>
+            <w:noWrap/>
+            <w:vAlign w:val="bottom"/>
+            <w:hideMark/>
+          </w:tcPr>
+          <w:p>
+            <w:pPr>
+              <w:spacing w:after="0" w:line="240" w:lineRule="auto"/>
+              <w:jc w:val="right"/>
+              <w:rPr>
+                <w:rFonts w:ascii="Calibri" w:eastAsia="Times New Roman" w:hAnsi="Calibri" w:cs="Times New Roman"/>
+                <w:color w:val="000000"/>
+              </w:rPr>
+            </w:pPr>
+            <w:r>
+              <w:rPr>
+                <w:rFonts w:ascii="Calibri" w:eastAsia="Times New Roman" w:hAnsi="Calibri" w:cs="Times New Roman"/>
+                <w:color w:val="000000"/>
+              </w:rPr>
+              <w:t>0.000</w:t>
+            </w:r>
+          </w:p>
+        </w:tc>
+      </w:tr>
+      <w:tr>
+        <w:trPr>
+          <w:trHeight w:val="300"/>
+        </w:trPr>
+        <w:tc>
+          <w:tcPr>
+            <w:tcW w:w="1016" w:type="dxa"/>
+            <w:tcBorders>
+              <w:top w:val="nil"/>
+              <w:left w:val="nil"/>
+              <w:bottom w:val="nil"/>
+              <w:right w:val="nil"/>
+            </w:tcBorders>
+            <w:shd w:val="clear" w:color="auto" w:fill="auto"/>
+            <w:noWrap/>
+            <w:vAlign w:val="bottom"/>
+            <w:hideMark/>
+          </w:tcPr>
+          <w:p>
+            <w:pPr>
+              <w:spacing w:after="0" w:line="240" w:lineRule="auto"/>
+              <w:jc w:val="right"/>
+              <w:rPr>
+                <w:rFonts w:ascii="Calibri" w:eastAsia="Times New Roman" w:hAnsi="Calibri" w:cs="Times New Roman"/>
+                <w:color w:val="000000"/>
+              </w:rPr>
+            </w:pPr>
+            <w:r>
+              <w:rPr>
+                <w:rFonts w:ascii="Calibri" w:eastAsia="Times New Roman" w:hAnsi="Calibri" w:cs="Times New Roman"/>
+                <w:color w:val="000000"/>
+              </w:rPr>
+              <w:t>12</w:t>
+            </w:r>
+          </w:p>
+        </w:tc>
+        <w:tc>
+          <w:tcPr>
+            <w:tcW w:w="1220" w:type="dxa"/>
+            <w:tcBorders>
+              <w:top w:val="nil"/>
+              <w:left w:val="nil"/>
+              <w:bottom w:val="nil"/>
+              <w:right w:val="nil"/>
+            </w:tcBorders>
+            <w:shd w:val="clear" w:color="auto" w:fill="auto"/>
+            <w:noWrap/>
+            <w:vAlign w:val="bottom"/>
+            <w:hideMark/>
+          </w:tcPr>
+          <w:p>
+            <w:pPr>
+              <w:spacing w:after="0" w:line="240" w:lineRule="auto"/>
+              <w:jc w:val="right"/>
+              <w:rPr>
+                <w:rFonts w:ascii="Calibri" w:eastAsia="Times New Roman" w:hAnsi="Calibri" w:cs="Times New Roman"/>
+                <w:color w:val="000000"/>
+              </w:rPr>
+            </w:pPr>
+            <w:r>
+              <w:rPr>
+                <w:rFonts w:ascii="Calibri" w:eastAsia="Times New Roman" w:hAnsi="Calibri" w:cs="Times New Roman"/>
+                <w:color w:val="000000"/>
+              </w:rPr>
+              <w:t>0.1</w:t>
+            </w:r>
+          </w:p>
+        </w:tc>
+        <w:tc>
+          <w:tcPr>
+            <w:tcW w:w="960" w:type="dxa"/>
+            <w:tcBorders>
+              <w:top w:val="nil"/>
+              <w:left w:val="nil"/>
+              <w:bottom w:val="nil"/>
+              <w:right w:val="nil"/>
+            </w:tcBorders>
+            <w:shd w:val="clear" w:color="auto" w:fill="auto"/>
+            <w:noWrap/>
+            <w:vAlign w:val="bottom"/>
+            <w:hideMark/>
+          </w:tcPr>
+          <w:p>
+            <w:pPr>
+              <w:spacing w:after="0" w:line="240" w:lineRule="auto"/>
+              <w:jc w:val="right"/>
+              <w:rPr>
+                <w:rFonts w:ascii="Calibri" w:eastAsia="Times New Roman" w:hAnsi="Calibri" w:cs="Times New Roman"/>
+                <w:color w:val="000000"/>
+              </w:rPr>
+            </w:pPr>
+            <w:r>
+              <w:rPr>
+                <w:rFonts w:ascii="Calibri" w:eastAsia="Times New Roman" w:hAnsi="Calibri" w:cs="Times New Roman"/>
+                <w:color w:val="000000"/>
+              </w:rPr>
+              <w:t>0.0031</w:t>
+            </w:r>
+          </w:p>
+        </w:tc>
+        <w:tc>
+          <w:tcPr>
+            <w:tcW w:w="960" w:type="dxa"/>
+            <w:tcBorders>
+              <w:top w:val="nil"/>
+              <w:left w:val="nil"/>
+              <w:bottom w:val="nil"/>
+              <w:right w:val="nil"/>
+            </w:tcBorders>
+            <w:shd w:val="clear" w:color="auto" w:fill="auto"/>
+            <w:noWrap/>
+            <w:vAlign w:val="bottom"/>
+            <w:hideMark/>
+          </w:tcPr>
+          <w:p>
+            <w:pPr>
+              <w:spacing w:after="0" w:line="240" w:lineRule="auto"/>
+              <w:jc w:val="right"/>
+              <w:rPr>
+                <w:rFonts w:ascii="Calibri" w:eastAsia="Times New Roman" w:hAnsi="Calibri" w:cs="Times New Roman"/>
+                <w:color w:val="000000"/>
+              </w:rPr>
+            </w:pPr>
+            <w:r>
+              <w:rPr>
+                <w:rFonts w:ascii="Calibri" w:eastAsia="Times New Roman" w:hAnsi="Calibri" w:cs="Times New Roman"/>
+                <w:color w:val="000000"/>
+              </w:rPr>
+              <w:t>0.02</w:t>
+            </w:r>
+          </w:p>
+        </w:tc>
+        <w:tc>
+          <w:tcPr>
+            <w:tcW w:w="960" w:type="dxa"/>
+            <w:tcBorders>
+              <w:top w:val="nil"/>
+              <w:left w:val="nil"/>
+              <w:bottom w:val="nil"/>
+              <w:right w:val="nil"/>
+            </w:tcBorders>
+            <w:shd w:val="clear" w:color="auto" w:fill="auto"/>
+            <w:noWrap/>
+            <w:vAlign w:val="bottom"/>
+            <w:hideMark/>
+          </w:tcPr>
+          <w:p>
+            <w:pPr>
+              <w:spacing w:after="0" w:line="240" w:lineRule="auto"/>
+              <w:jc w:val="right"/>
+              <w:rPr>
+                <w:rFonts w:ascii="Calibri" w:eastAsia="Times New Roman" w:hAnsi="Calibri" w:cs="Times New Roman"/>
+                <w:color w:val="000000"/>
+              </w:rPr>
+            </w:pPr>
+            <w:r>
+              <w:rPr>
+                <w:rFonts w:ascii="Calibri" w:eastAsia="Times New Roman" w:hAnsi="Calibri" w:cs="Times New Roman"/>
+                <w:color w:val="000000"/>
+              </w:rPr>
+              <w:t>0.3</w:t>
+            </w:r>
+          </w:p>
+        </w:tc>
+        <w:tc>
+          <w:tcPr>
+            <w:tcW w:w="960" w:type="dxa"/>
+            <w:tcBorders>
+              <w:top w:val="nil"/>
+              <w:left w:val="nil"/>
+              <w:bottom w:val="nil"/>
+              <w:right w:val="nil"/>
+            </w:tcBorders>
+            <w:shd w:val="clear" w:color="auto" w:fill="auto"/>
+            <w:noWrap/>
+            <w:vAlign w:val="bottom"/>
+            <w:hideMark/>
+          </w:tcPr>
+          <w:p>
+            <w:pPr>
+              <w:spacing w:after="0" w:line="240" w:lineRule="auto"/>
+              <w:jc w:val="right"/>
+              <w:rPr>
+                <w:rFonts w:ascii="Calibri" w:eastAsia="Times New Roman" w:hAnsi="Calibri" w:cs="Times New Roman"/>
+                <w:color w:val="000000"/>
+              </w:rPr>
+            </w:pPr>
+            <w:r>
+              <w:rPr>
+                <w:rFonts w:ascii="Calibri" w:eastAsia="Times New Roman" w:hAnsi="Calibri" w:cs="Times New Roman"/>
+                <w:color w:val="000000"/>
+              </w:rPr>
+              <w:t>0.002</w:t>
+            </w:r>
+          </w:p>
+        </w:tc>
+      </w:tr>
+      <w:tr>
+        <w:trPr>
+          <w:trHeight w:val="300"/>
+        </w:trPr>
+        <w:tc>
+          <w:tcPr>
+            <w:tcW w:w="1016" w:type="dxa"/>
+            <w:tcBorders>
+              <w:top w:val="nil"/>
+              <w:left w:val="nil"/>
+              <w:bottom w:val="nil"/>
+              <w:right w:val="nil"/>
+            </w:tcBorders>
+            <w:shd w:val="clear" w:color="auto" w:fill="auto"/>
+            <w:noWrap/>
+            <w:vAlign w:val="bottom"/>
+            <w:hideMark/>
+          </w:tcPr>
+          <w:p>
+            <w:pPr>
+              <w:spacing w:after="0" w:line="240" w:lineRule="auto"/>
+              <w:jc w:val="right"/>
+              <w:rPr>
+                <w:rFonts w:ascii="Calibri" w:eastAsia="Times New Roman" w:hAnsi="Calibri" w:cs="Times New Roman"/>
+                <w:color w:val="000000"/>
+              </w:rPr>
+            </w:pPr>
+            <w:r>
+              <w:rPr>
+                <w:rFonts w:ascii="Calibri" w:eastAsia="Times New Roman" w:hAnsi="Calibri" w:cs="Times New Roman"/>
+                <w:color w:val="000000"/>
+              </w:rPr>
+              <w:t>13</w:t>
+            </w:r>
+          </w:p>
+        </w:tc>
+        <w:tc>
+          <w:tcPr>
+            <w:tcW w:w="1220" w:type="dxa"/>
+            <w:tcBorders>
+              <w:top w:val="nil"/>
+              <w:left w:val="nil"/>
+              <w:bottom w:val="nil"/>
+              <w:right w:val="nil"/>
+            </w:tcBorders>
+            <w:shd w:val="clear" w:color="auto" w:fill="auto"/>
+            <w:noWrap/>
+            <w:vAlign w:val="bottom"/>
+            <w:hideMark/>
+          </w:tcPr>
+          <w:p>
+            <w:pPr>
+              <w:spacing w:after="0" w:line="240" w:lineRule="auto"/>
+              <w:jc w:val="right"/>
+              <w:rPr>
+                <w:rFonts w:ascii="Calibri" w:eastAsia="Times New Roman" w:hAnsi="Calibri" w:cs="Times New Roman"/>
+                <w:color w:val="000000"/>
+              </w:rPr>
+            </w:pPr>
+            <w:r>
+              <w:rPr>
+                <w:rFonts w:ascii="Calibri" w:eastAsia="Times New Roman" w:hAnsi="Calibri" w:cs="Times New Roman"/>
+                <w:color w:val="000000"/>
+              </w:rPr>
+              <w:t>0.3</w:t>
+            </w:r>
+          </w:p>
+        </w:tc>
+        <w:tc>
+          <w:tcPr>
+            <w:tcW w:w="960" w:type="dxa"/>
+            <w:tcBorders>
+              <w:top w:val="nil"/>
+              <w:left w:val="nil"/>
+              <w:bottom w:val="nil"/>
+              <w:right w:val="nil"/>
+            </w:tcBorders>
+            <w:shd w:val="clear" w:color="auto" w:fill="auto"/>
+            <w:noWrap/>
+            <w:vAlign w:val="bottom"/>
+            <w:hideMark/>
+          </w:tcPr>
+          <w:p>
+            <w:pPr>
+              <w:spacing w:after="0" w:line="240" w:lineRule="auto"/>
+              <w:jc w:val="right"/>
+              <w:rPr>
+                <w:rFonts w:ascii="Calibri" w:eastAsia="Times New Roman" w:hAnsi="Calibri" w:cs="Times New Roman"/>
+                <w:color w:val="000000"/>
+              </w:rPr>
+            </w:pPr>
+            <w:r>
+              <w:rPr>
+                <w:rFonts w:ascii="Calibri" w:eastAsia="Times New Roman" w:hAnsi="Calibri" w:cs="Times New Roman"/>
+                <w:color w:val="000000"/>
+              </w:rPr>
+              <w:t>0.0006</w:t>
+            </w:r>
+          </w:p>
+        </w:tc>
+        <w:tc>
+          <w:tcPr>
+            <w:tcW w:w="960" w:type="dxa"/>
+            <w:tcBorders>
+              <w:top w:val="nil"/>
+              <w:left w:val="nil"/>
+              <w:bottom w:val="nil"/>
+              <w:right w:val="nil"/>
+            </w:tcBorders>
+            <w:shd w:val="clear" w:color="auto" w:fill="auto"/>
+            <w:noWrap/>
+            <w:vAlign w:val="bottom"/>
+            <w:hideMark/>
+          </w:tcPr>
+          <w:p>
+            <w:pPr>
+              <w:spacing w:after="0" w:line="240" w:lineRule="auto"/>
+              <w:jc w:val="right"/>
+              <w:rPr>
+                <w:rFonts w:ascii="Calibri" w:eastAsia="Times New Roman" w:hAnsi="Calibri" w:cs="Times New Roman"/>
+                <w:color w:val="000000"/>
+              </w:rPr>
+            </w:pPr>
+            <w:r>
+              <w:rPr>
+                <w:rFonts w:ascii="Calibri" w:eastAsia="Times New Roman" w:hAnsi="Calibri" w:cs="Times New Roman"/>
+                <w:color w:val="000000"/>
+              </w:rPr>
+              <w:t>0.01</w:t>
+            </w:r>
+          </w:p>
+        </w:tc>
+        <w:tc>
+          <w:tcPr>
+            <w:tcW w:w="960" w:type="dxa"/>
+            <w:tcBorders>
+              <w:top w:val="nil"/>
+              <w:left w:val="nil"/>
+              <w:bottom w:val="nil"/>
+              <w:right w:val="nil"/>
+            </w:tcBorders>
+            <w:shd w:val="clear" w:color="auto" w:fill="auto"/>
+            <w:noWrap/>
+            <w:vAlign w:val="bottom"/>
+            <w:hideMark/>
+          </w:tcPr>
+          <w:p>
+            <w:pPr>
+              <w:spacing w:after="0" w:line="240" w:lineRule="auto"/>
+              <w:jc w:val="right"/>
+              <w:rPr>
+                <w:rFonts w:ascii="Calibri" w:eastAsia="Times New Roman" w:hAnsi="Calibri" w:cs="Times New Roman"/>
+                <w:color w:val="000000"/>
+              </w:rPr>
+            </w:pPr>
+            <w:r>
+              <w:rPr>
+                <w:rFonts w:ascii="Calibri" w:eastAsia="Times New Roman" w:hAnsi="Calibri" w:cs="Times New Roman"/>
+                <w:color w:val="000000"/>
+              </w:rPr>
+              <w:t>0.2</w:t>
+            </w:r>
+          </w:p>
+        </w:tc>
+        <w:tc>
+          <w:tcPr>
+            <w:tcW w:w="960" w:type="dxa"/>
+            <w:tcBorders>
+              <w:top w:val="nil"/>
+              <w:left w:val="nil"/>
+              <w:bottom w:val="nil"/>
+              <w:right w:val="nil"/>
+            </w:tcBorders>
+            <w:shd w:val="clear" w:color="auto" w:fill="auto"/>
+            <w:noWrap/>
+            <w:vAlign w:val="bottom"/>
+            <w:hideMark/>
+          </w:tcPr>
+          <w:p>
+            <w:pPr>
+              <w:spacing w:after="0" w:line="240" w:lineRule="auto"/>
+              <w:jc w:val="right"/>
+              <w:rPr>
+                <w:rFonts w:ascii="Calibri" w:eastAsia="Times New Roman" w:hAnsi="Calibri" w:cs="Times New Roman"/>
+                <w:color w:val="000000"/>
+              </w:rPr>
+            </w:pPr>
+            <w:r>
+              <w:rPr>
+                <w:rFonts w:ascii="Calibri" w:eastAsia="Times New Roman" w:hAnsi="Calibri" w:cs="Times New Roman"/>
+                <w:color w:val="000000"/>
+              </w:rPr>
+              <w:t>0.000</w:t>
+            </w:r>
+          </w:p>
+        </w:tc>
+      </w:tr>
+      <w:tr>
+        <w:trPr>
+          <w:trHeight w:val="300"/>
+        </w:trPr>
+        <w:tc>
+          <w:tcPr>
+            <w:tcW w:w="1016" w:type="dxa"/>
+            <w:tcBorders>
+              <w:top w:val="nil"/>
+              <w:left w:val="nil"/>
+              <w:bottom w:val="nil"/>
+              <w:right w:val="nil"/>
+            </w:tcBorders>
+            <w:shd w:val="clear" w:color="auto" w:fill="auto"/>
+            <w:noWrap/>
+            <w:vAlign w:val="bottom"/>
+            <w:hideMark/>
+          </w:tcPr>
+          <w:p>
+            <w:pPr>
+              <w:spacing w:after="0" w:line="240" w:lineRule="auto"/>
+              <w:jc w:val="right"/>
+              <w:rPr>
+                <w:rFonts w:ascii="Calibri" w:eastAsia="Times New Roman" w:hAnsi="Calibri" w:cs="Times New Roman"/>
+                <w:color w:val="000000"/>
+              </w:rPr>
+            </w:pPr>
+            <w:r>
+              <w:rPr>
+                <w:rFonts w:ascii="Calibri" w:eastAsia="Times New Roman" w:hAnsi="Calibri" w:cs="Times New Roman"/>
+                <w:color w:val="000000"/>
+              </w:rPr>
+              <w:t>14</w:t>
+            </w:r>
+          </w:p>
+        </w:tc>
+        <w:tc>
+          <w:tcPr>
+            <w:tcW w:w="1220" w:type="dxa"/>
+            <w:tcBorders>
+              <w:top w:val="nil"/>
+              <w:left w:val="nil"/>
+              <w:bottom w:val="nil"/>
+              <w:right w:val="nil"/>
+            </w:tcBorders>
+            <w:shd w:val="clear" w:color="auto" w:fill="auto"/>
+            <w:noWrap/>
+            <w:vAlign w:val="bottom"/>
+            <w:hideMark/>
+          </w:tcPr>
+          <w:p>
+            <w:pPr>
+              <w:spacing w:after="0" w:line="240" w:lineRule="auto"/>
+              <w:jc w:val="right"/>
+              <w:rPr>
+                <w:rFonts w:ascii="Calibri" w:eastAsia="Times New Roman" w:hAnsi="Calibri" w:cs="Times New Roman"/>
+                <w:color w:val="000000"/>
+              </w:rPr>
+            </w:pPr>
+            <w:r>
+              <w:rPr>
+                <w:rFonts w:ascii="Calibri" w:eastAsia="Times New Roman" w:hAnsi="Calibri" w:cs="Times New Roman"/>
+                <w:color w:val="000000"/>
+              </w:rPr>
+              <w:t>0.5</w:t>
+            </w:r>
+          </w:p>
+        </w:tc>
+        <w:tc>
+          <w:tcPr>
+            <w:tcW w:w="960" w:type="dxa"/>
+            <w:tcBorders>
+              <w:top w:val="nil"/>
+              <w:left w:val="nil"/>
+              <w:bottom w:val="nil"/>
+              <w:right w:val="nil"/>
+            </w:tcBorders>
+            <w:shd w:val="clear" w:color="auto" w:fill="auto"/>
+            <w:noWrap/>
+            <w:vAlign w:val="bottom"/>
+            <w:hideMark/>
+          </w:tcPr>
+          <w:p>
+            <w:pPr>
+              <w:spacing w:after="0" w:line="240" w:lineRule="auto"/>
+              <w:jc w:val="right"/>
+              <w:rPr>
+                <w:rFonts w:ascii="Calibri" w:eastAsia="Times New Roman" w:hAnsi="Calibri" w:cs="Times New Roman"/>
+                <w:color w:val="000000"/>
+              </w:rPr>
+            </w:pPr>
+            <w:r>
+              <w:rPr>
+                <w:rFonts w:ascii="Calibri" w:eastAsia="Times New Roman" w:hAnsi="Calibri" w:cs="Times New Roman"/>
+                <w:color w:val="000000"/>
+              </w:rPr>
+              <w:t>0.0067</w:t>
+            </w:r>
+          </w:p>
+        </w:tc>
+        <w:tc>
+          <w:tcPr>
+            <w:tcW w:w="960" w:type="dxa"/>
+            <w:tcBorders>
+              <w:top w:val="nil"/>
+              <w:left w:val="nil"/>
+              <w:bottom w:val="nil"/>
+              <w:right w:val="nil"/>
+            </w:tcBorders>
+            <w:shd w:val="clear" w:color="auto" w:fill="auto"/>
+            <w:noWrap/>
+            <w:vAlign w:val="bottom"/>
+            <w:hideMark/>
+          </w:tcPr>
+          <w:p>
+            <w:pPr>
+              <w:spacing w:after="0" w:line="240" w:lineRule="auto"/>
+              <w:jc w:val="right"/>
+              <w:rPr>
+                <w:rFonts w:ascii="Calibri" w:eastAsia="Times New Roman" w:hAnsi="Calibri" w:cs="Times New Roman"/>
+                <w:color w:val="000000"/>
+              </w:rPr>
+            </w:pPr>
+            <w:r>
+              <w:rPr>
+                <w:rFonts w:ascii="Calibri" w:eastAsia="Times New Roman" w:hAnsi="Calibri" w:cs="Times New Roman"/>
+                <w:color w:val="000000"/>
+              </w:rPr>
+              <w:t>0.01</w:t>
+            </w:r>
+          </w:p>
+        </w:tc>
+        <w:tc>
+          <w:tcPr>
+            <w:tcW w:w="960" w:type="dxa"/>
+            <w:tcBorders>
+              <w:top w:val="nil"/>
+              <w:left w:val="nil"/>
+              <w:bottom w:val="nil"/>
+              <w:right w:val="nil"/>
+            </w:tcBorders>
+            <w:shd w:val="clear" w:color="auto" w:fill="auto"/>
+            <w:noWrap/>
+            <w:vAlign w:val="bottom"/>
+            <w:hideMark/>
+          </w:tcPr>
+          <w:p>
+            <w:pPr>
+              <w:spacing w:after="0" w:line="240" w:lineRule="auto"/>
+              <w:jc w:val="right"/>
+              <w:rPr>
+                <w:rFonts w:ascii="Calibri" w:eastAsia="Times New Roman" w:hAnsi="Calibri" w:cs="Times New Roman"/>
+                <w:color w:val="000000"/>
+              </w:rPr>
+            </w:pPr>
+            <w:r>
+              <w:rPr>
+                <w:rFonts w:ascii="Calibri" w:eastAsia="Times New Roman" w:hAnsi="Calibri" w:cs="Times New Roman"/>
+                <w:color w:val="000000"/>
+              </w:rPr>
+              <w:t>0.2</w:t>
+            </w:r>
+          </w:p>
+        </w:tc>
+        <w:tc>
+          <w:tcPr>
+            <w:tcW w:w="960" w:type="dxa"/>
+            <w:tcBorders>
+              <w:top w:val="nil"/>
+              <w:left w:val="nil"/>
+              <w:bottom w:val="nil"/>
+              <w:right w:val="nil"/>
+            </w:tcBorders>
+            <w:shd w:val="clear" w:color="auto" w:fill="auto"/>
+            <w:noWrap/>
+            <w:vAlign w:val="bottom"/>
+            <w:hideMark/>
+          </w:tcPr>
+          <w:p>
+            <w:pPr>
+              <w:spacing w:after="0" w:line="240" w:lineRule="auto"/>
+              <w:jc w:val="right"/>
+              <w:rPr>
+                <w:rFonts w:ascii="Calibri" w:eastAsia="Times New Roman" w:hAnsi="Calibri" w:cs="Times New Roman"/>
+                <w:color w:val="000000"/>
+              </w:rPr>
+            </w:pPr>
+            <w:r>
+              <w:rPr>
+                <w:rFonts w:ascii="Calibri" w:eastAsia="Times New Roman" w:hAnsi="Calibri" w:cs="Times New Roman"/>
+                <w:color w:val="000000"/>
+              </w:rPr>
+              <w:t>0.001</w:t>
+            </w:r>
+          </w:p>
+        </w:tc>
+      </w:tr>
+      <w:tr>
+        <w:trPr>
+          <w:trHeight w:val="300"/>
+        </w:trPr>
+        <w:tc>
+          <w:tcPr>
+            <w:tcW w:w="1016" w:type="dxa"/>
+            <w:tcBorders>
+              <w:top w:val="nil"/>
+              <w:left w:val="nil"/>
+              <w:bottom w:val="nil"/>
+              <w:right w:val="nil"/>
+            </w:tcBorders>
+            <w:shd w:val="clear" w:color="auto" w:fill="auto"/>
+            <w:noWrap/>
+            <w:vAlign w:val="bottom"/>
+            <w:hideMark/>
+          </w:tcPr>
+          <w:p>
+            <w:pPr>
+              <w:spacing w:after="0" w:line="240" w:lineRule="auto"/>
+              <w:jc w:val="right"/>
+              <w:rPr>
+                <w:rFonts w:ascii="Calibri" w:eastAsia="Times New Roman" w:hAnsi="Calibri" w:cs="Times New Roman"/>
+                <w:color w:val="000000"/>
+              </w:rPr>
+            </w:pPr>
+            <w:r>
+              <w:rPr>
+                <w:rFonts w:ascii="Calibri" w:eastAsia="Times New Roman" w:hAnsi="Calibri" w:cs="Times New Roman"/>
+                <w:color w:val="000000"/>
+              </w:rPr>
+              <w:t>15</w:t>
+            </w:r>
+          </w:p>
+        </w:tc>
+        <w:tc>
+          <w:tcPr>
+            <w:tcW w:w="1220" w:type="dxa"/>
+            <w:tcBorders>
+              <w:top w:val="nil"/>
+              <w:left w:val="nil"/>
+              <w:bottom w:val="nil"/>
+              <w:right w:val="nil"/>
+            </w:tcBorders>
+            <w:shd w:val="clear" w:color="auto" w:fill="auto"/>
+            <w:noWrap/>
+            <w:vAlign w:val="bottom"/>
+            <w:hideMark/>
+          </w:tcPr>
+          <w:p>
+            <w:pPr>
+              <w:spacing w:after="0" w:line="240" w:lineRule="auto"/>
+              <w:jc w:val="right"/>
+              <w:rPr>
+                <w:rFonts w:ascii="Calibri" w:eastAsia="Times New Roman" w:hAnsi="Calibri" w:cs="Times New Roman"/>
+                <w:color w:val="000000"/>
+              </w:rPr>
+            </w:pPr>
+            <w:r>
+              <w:rPr>
+                <w:rFonts w:ascii="Calibri" w:eastAsia="Times New Roman" w:hAnsi="Calibri" w:cs="Times New Roman"/>
+                <w:color w:val="000000"/>
+              </w:rPr>
+              <w:t>0.5</w:t>
+            </w:r>
+          </w:p>
+        </w:tc>
+        <w:tc>
+          <w:tcPr>
+            <w:tcW w:w="960" w:type="dxa"/>
+            <w:tcBorders>
+              <w:top w:val="nil"/>
+              <w:left w:val="nil"/>
+              <w:bottom w:val="nil"/>
+              <w:right w:val="nil"/>
+            </w:tcBorders>
+            <w:shd w:val="clear" w:color="auto" w:fill="auto"/>
+            <w:noWrap/>
+            <w:vAlign w:val="bottom"/>
+            <w:hideMark/>
+          </w:tcPr>
+          <w:p>
+            <w:pPr>
+              <w:spacing w:after="0" w:line="240" w:lineRule="auto"/>
+              <w:jc w:val="right"/>
+              <w:rPr>
+                <w:rFonts w:ascii="Calibri" w:eastAsia="Times New Roman" w:hAnsi="Calibri" w:cs="Times New Roman"/>
+                <w:color w:val="000000"/>
+              </w:rPr>
+            </w:pPr>
+            <w:r>
+              <w:rPr>
+                <w:rFonts w:ascii="Calibri" w:eastAsia="Times New Roman" w:hAnsi="Calibri" w:cs="Times New Roman"/>
+                <w:color w:val="000000"/>
+              </w:rPr>
+              <w:t>0.0010</w:t>
+            </w:r>
+          </w:p>
+        </w:tc>
+        <w:tc>
+          <w:tcPr>
+            <w:tcW w:w="960" w:type="dxa"/>
+            <w:tcBorders>
+              <w:top w:val="nil"/>
+              <w:left w:val="nil"/>
+              <w:bottom w:val="nil"/>
+              <w:right w:val="nil"/>
+            </w:tcBorders>
+            <w:shd w:val="clear" w:color="auto" w:fill="auto"/>
+            <w:noWrap/>
+            <w:vAlign w:val="bottom"/>
+            <w:hideMark/>
+          </w:tcPr>
+          <w:p>
+            <w:pPr>
+              <w:spacing w:after="0" w:line="240" w:lineRule="auto"/>
+              <w:jc w:val="right"/>
+              <w:rPr>
+                <w:rFonts w:ascii="Calibri" w:eastAsia="Times New Roman" w:hAnsi="Calibri" w:cs="Times New Roman"/>
+                <w:color w:val="000000"/>
+              </w:rPr>
+            </w:pPr>
+            <w:r>
+              <w:rPr>
+                <w:rFonts w:ascii="Calibri" w:eastAsia="Times New Roman" w:hAnsi="Calibri" w:cs="Times New Roman"/>
+                <w:color w:val="000000"/>
+              </w:rPr>
+              <w:t>0.02</w:t>
+            </w:r>
+          </w:p>
+        </w:tc>
+        <w:tc>
+          <w:tcPr>
+            <w:tcW w:w="960" w:type="dxa"/>
+            <w:tcBorders>
+              <w:top w:val="nil"/>
+              <w:left w:val="nil"/>
+              <w:bottom w:val="nil"/>
+              <w:right w:val="nil"/>
+            </w:tcBorders>
+            <w:shd w:val="clear" w:color="auto" w:fill="auto"/>
+            <w:noWrap/>
+            <w:vAlign w:val="bottom"/>
+            <w:hideMark/>
+          </w:tcPr>
+          <w:p>
+            <w:pPr>
+              <w:spacing w:after="0" w:line="240" w:lineRule="auto"/>
+              <w:jc w:val="right"/>
+              <w:rPr>
+                <w:rFonts w:ascii="Calibri" w:eastAsia="Times New Roman" w:hAnsi="Calibri" w:cs="Times New Roman"/>
+                <w:color w:val="000000"/>
+              </w:rPr>
+            </w:pPr>
+            <w:r>
+              <w:rPr>
+                <w:rFonts w:ascii="Calibri" w:eastAsia="Times New Roman" w:hAnsi="Calibri" w:cs="Times New Roman"/>
+                <w:color w:val="000000"/>
+              </w:rPr>
+              <w:t>0.1</w:t>
+            </w:r>
+          </w:p>
+        </w:tc>
+        <w:tc>
+          <w:tcPr>
+            <w:tcW w:w="960" w:type="dxa"/>
+            <w:tcBorders>
+              <w:top w:val="nil"/>
+              <w:left w:val="nil"/>
+              <w:bottom w:val="nil"/>
+              <w:right w:val="nil"/>
+            </w:tcBorders>
+            <w:shd w:val="clear" w:color="auto" w:fill="auto"/>
+            <w:noWrap/>
+            <w:vAlign w:val="bottom"/>
+            <w:hideMark/>
+          </w:tcPr>
+          <w:p>
+            <w:pPr>
+              <w:spacing w:after="0" w:line="240" w:lineRule="auto"/>
+              <w:jc w:val="right"/>
+              <w:rPr>
+                <w:rFonts w:ascii="Calibri" w:eastAsia="Times New Roman" w:hAnsi="Calibri" w:cs="Times New Roman"/>
+                <w:color w:val="000000"/>
+              </w:rPr>
+            </w:pPr>
+            <w:r>
+              <w:rPr>
+                <w:rFonts w:ascii="Calibri" w:eastAsia="Times New Roman" w:hAnsi="Calibri" w:cs="Times New Roman"/>
+                <w:color w:val="000000"/>
+              </w:rPr>
+              <w:t>0.000</w:t>
+            </w:r>
+          </w:p>
+        </w:tc>
+      </w:tr>
+      <w:tr>
+        <w:trPr>
+          <w:trHeight w:val="300"/>
+        </w:trPr>
+        <w:tc>
+          <w:tcPr>
+            <w:tcW w:w="1016" w:type="dxa"/>
+            <w:tcBorders>
+              <w:top w:val="nil"/>
+              <w:left w:val="nil"/>
+              <w:bottom w:val="nil"/>
+              <w:right w:val="nil"/>
+            </w:tcBorders>
+            <w:shd w:val="clear" w:color="auto" w:fill="auto"/>
+            <w:noWrap/>
+            <w:vAlign w:val="bottom"/>
+            <w:hideMark/>
+          </w:tcPr>
+          <w:p>
+            <w:pPr>
+              <w:spacing w:after="0" w:line="240" w:lineRule="auto"/>
+              <w:jc w:val="right"/>
+              <w:rPr>
+                <w:rFonts w:ascii="Calibri" w:eastAsia="Times New Roman" w:hAnsi="Calibri" w:cs="Times New Roman"/>
+                <w:color w:val="000000"/>
+              </w:rPr>
+            </w:pPr>
+            <w:r>
+              <w:rPr>
+                <w:rFonts w:ascii="Calibri" w:eastAsia="Times New Roman" w:hAnsi="Calibri" w:cs="Times New Roman"/>
+                <w:color w:val="000000"/>
+              </w:rPr>
+              <w:t>16</w:t>
+            </w:r>
+          </w:p>
+        </w:tc>
+        <w:tc>
+          <w:tcPr>
+            <w:tcW w:w="1220" w:type="dxa"/>
+            <w:tcBorders>
+              <w:top w:val="nil"/>
+              <w:left w:val="nil"/>
+              <w:bottom w:val="nil"/>
+              <w:right w:val="nil"/>
+            </w:tcBorders>
+            <w:shd w:val="clear" w:color="auto" w:fill="auto"/>
+            <w:noWrap/>
+            <w:vAlign w:val="bottom"/>
+            <w:hideMark/>
+          </w:tcPr>
+          <w:p>
+            <w:pPr>
+              <w:spacing w:after="0" w:line="240" w:lineRule="auto"/>
+              <w:jc w:val="right"/>
+              <w:rPr>
+                <w:rFonts w:ascii="Calibri" w:eastAsia="Times New Roman" w:hAnsi="Calibri" w:cs="Times New Roman"/>
+                <w:color w:val="000000"/>
+              </w:rPr>
+            </w:pPr>
+            <w:r>
+              <w:rPr>
+                <w:rFonts w:ascii="Calibri" w:eastAsia="Times New Roman" w:hAnsi="Calibri" w:cs="Times New Roman"/>
+                <w:color w:val="000000"/>
+              </w:rPr>
+              <w:t>1.7</w:t>
+            </w:r>
+          </w:p>
+        </w:tc>
+        <w:tc>
+          <w:tcPr>
+            <w:tcW w:w="960" w:type="dxa"/>
+            <w:tcBorders>
+              <w:top w:val="nil"/>
+              <w:left w:val="nil"/>
+              <w:bottom w:val="nil"/>
+              <w:right w:val="nil"/>
+            </w:tcBorders>
+            <w:shd w:val="clear" w:color="auto" w:fill="auto"/>
+            <w:noWrap/>
+            <w:vAlign w:val="bottom"/>
+            <w:hideMark/>
+          </w:tcPr>
+          <w:p>
+            <w:pPr>
+              <w:spacing w:after="0" w:line="240" w:lineRule="auto"/>
+              <w:jc w:val="right"/>
+              <w:rPr>
+                <w:rFonts w:ascii="Calibri" w:eastAsia="Times New Roman" w:hAnsi="Calibri" w:cs="Times New Roman"/>
+                <w:color w:val="000000"/>
+              </w:rPr>
+            </w:pPr>
+            <w:r>
+              <w:rPr>
+                <w:rFonts w:ascii="Calibri" w:eastAsia="Times New Roman" w:hAnsi="Calibri" w:cs="Times New Roman"/>
+                <w:color w:val="000000"/>
+              </w:rPr>
+              <w:t>0.0054</w:t>
+            </w:r>
+          </w:p>
+        </w:tc>
+        <w:tc>
+          <w:tcPr>
+            <w:tcW w:w="960" w:type="dxa"/>
+            <w:tcBorders>
+              <w:top w:val="nil"/>
+              <w:left w:val="nil"/>
+              <w:bottom w:val="nil"/>
+              <w:right w:val="nil"/>
+            </w:tcBorders>
+            <w:shd w:val="clear" w:color="auto" w:fill="auto"/>
+            <w:noWrap/>
+            <w:vAlign w:val="bottom"/>
+            <w:hideMark/>
+          </w:tcPr>
+          <w:p>
+            <w:pPr>
+              <w:spacing w:after="0" w:line="240" w:lineRule="auto"/>
+              <w:jc w:val="right"/>
+              <w:rPr>
+                <w:rFonts w:ascii="Calibri" w:eastAsia="Times New Roman" w:hAnsi="Calibri" w:cs="Times New Roman"/>
+                <w:color w:val="000000"/>
+              </w:rPr>
+            </w:pPr>
+            <w:r>
+              <w:rPr>
+                <w:rFonts w:ascii="Calibri" w:eastAsia="Times New Roman" w:hAnsi="Calibri" w:cs="Times New Roman"/>
+                <w:color w:val="000000"/>
+              </w:rPr>
+              <w:t>0.01</w:t>
+            </w:r>
+          </w:p>
+        </w:tc>
+        <w:tc>
+          <w:tcPr>
+            <w:tcW w:w="960" w:type="dxa"/>
+            <w:tcBorders>
+              <w:top w:val="nil"/>
+              <w:left w:val="nil"/>
+              <w:bottom w:val="nil"/>
+              <w:right w:val="nil"/>
+            </w:tcBorders>
+            <w:shd w:val="clear" w:color="auto" w:fill="auto"/>
+            <w:noWrap/>
+            <w:vAlign w:val="bottom"/>
+            <w:hideMark/>
+          </w:tcPr>
+          <w:p>
+            <w:pPr>
+              <w:spacing w:after="0" w:line="240" w:lineRule="auto"/>
+              <w:jc w:val="right"/>
+              <w:rPr>
+                <w:rFonts w:ascii="Calibri" w:eastAsia="Times New Roman" w:hAnsi="Calibri" w:cs="Times New Roman"/>
+                <w:color w:val="000000"/>
+              </w:rPr>
+            </w:pPr>
+            <w:r>
+              <w:rPr>
+                <w:rFonts w:ascii="Calibri" w:eastAsia="Times New Roman" w:hAnsi="Calibri" w:cs="Times New Roman"/>
+                <w:color w:val="000000"/>
+              </w:rPr>
+              <w:t>0.0</w:t>
+            </w:r>
+          </w:p>
+        </w:tc>
+        <w:tc>
+          <w:tcPr>
+            <w:tcW w:w="960" w:type="dxa"/>
+            <w:tcBorders>
+              <w:top w:val="nil"/>
+              <w:left w:val="nil"/>
+              <w:bottom w:val="nil"/>
+              <w:right w:val="nil"/>
+            </w:tcBorders>
+            <w:shd w:val="clear" w:color="auto" w:fill="auto"/>
+            <w:noWrap/>
+            <w:vAlign w:val="bottom"/>
+            <w:hideMark/>
+          </w:tcPr>
+          <w:p>
+            <w:pPr>
+              <w:spacing w:after="0" w:line="240" w:lineRule="auto"/>
+              <w:jc w:val="right"/>
+              <w:rPr>
+                <w:rFonts w:ascii="Calibri" w:eastAsia="Times New Roman" w:hAnsi="Calibri" w:cs="Times New Roman"/>
+                <w:color w:val="000000"/>
+              </w:rPr>
+            </w:pPr>
+            <w:r>
+              <w:rPr>
+                <w:rFonts w:ascii="Calibri" w:eastAsia="Times New Roman" w:hAnsi="Calibri" w:cs="Times New Roman"/>
+                <w:color w:val="000000"/>
+              </w:rPr>
+              <w:t>0.001</w:t>
+            </w:r>
+          </w:p>
+        </w:tc>
+      </w:tr>
+      <w:tr>
+        <w:trPr>
+          <w:trHeight w:val="300"/>
+        </w:trPr>
+        <w:tc>
+          <w:tcPr>
+            <w:tcW w:w="6076" w:type="dxa"/>
+            <w:gridSpan w:val="6"/>
+            <w:tcBorders>
+              <w:top w:val="nil"/>
+              <w:left w:val="nil"/>
+              <w:bottom w:val="nil"/>
+            </w:tcBorders>
+            <w:shd w:val="clear" w:color="auto" w:fill="auto"/>
+            <w:noWrap/>
+            <w:vAlign w:val="bottom"/>
+            <w:hideMark/>
+          </w:tcPr>
+          <w:p>
+            <w:pPr>
+              <w:spacing w:after="0" w:line="240" w:lineRule="auto"/>
+              <w:rPr>
+                <w:rFonts w:ascii="Times New Roman" w:eastAsia="Times New Roman" w:hAnsi="Times New Roman" w:cs="Times New Roman"/>
+                <w:sz w:val="20"/>
+                <w:szCs w:val="20"/>
+              </w:rPr>
+            </w:pPr>
+            <w:r>
+              <w:rPr>
+                <w:rFonts w:ascii="Calibri" w:eastAsia="Times New Roman" w:hAnsi="Calibri" w:cs="Times New Roman"/>
+                <w:color w:val="000000"/>
+              </w:rPr>
+              <w:t>* Still in development</w:t>
+            </w:r>
+            <w:r>
+              <w:rPr>
+                <w:rFonts w:ascii="Calibri" w:eastAsia="Times New Roman" w:hAnsi="Calibri" w:cs="Times New Roman"/>
+                <w:color w:val="000000"/>
+              </w:rPr>
+              <w:t>… No valid comparison yet exists for LIOR due to concurrent method tweaks, but a comparison between similar methods (with and without the bug fixed) suggests this fix had a small impact for LIOR as well.</w:t>
+            </w:r>
+          </w:p>
+        </w:tc>
+      </w:tr>
+    </w:tbl>
+    <w:p>
+      <w:pPr>
+        <w:rPr>
+          <w:rFonts w:ascii="Times New Roman" w:hAnsi="Times New Roman" w:cs="Times New Roman"/>
+          <w:sz w:val="20"/>
+          <w:szCs w:val="20"/>
+        </w:rPr>
+      </w:pPr>
+    </w:p>
+    <w:p>
+      <w:pPr>
+        <w:rPr>
+          <w:rFonts w:ascii="Times New Roman" w:hAnsi="Times New Roman" w:cs="Times New Roman"/>
+          <w:sz w:val="20"/>
+          <w:szCs w:val="20"/>
+        </w:rPr>
+      </w:pPr>
     </w:p>
     <w:sectPr>
       <w:pgSz w:w="12240" w:h="15840"/>

</xml_diff>

<commit_message>
Post update tidying round 2
The previous update over-rode the bug fix for LIARv2.  This update fixes
that (and updates the Readme with new test values).
</commit_message>
<xml_diff>
--- a/LIR Readme.docx
+++ b/LIR Readme.docx
@@ -55,7 +55,6 @@
           <w:u w:val="single"/>
         </w:rPr>
       </w:pPr>
-      <w:proofErr w:type="spellStart"/>
       <w:r>
         <w:rPr>
           <w:rFonts w:ascii="Times New Roman" w:hAnsi="Times New Roman" w:cs="Times New Roman"/>
@@ -63,9 +62,8 @@
           <w:szCs w:val="24"/>
           <w:u w:val="single"/>
         </w:rPr>
-        <w:t>Quickstart</w:t>
-      </w:r>
-      <w:proofErr w:type="spellEnd"/>
+        <w:t>Quick</w:t>
+      </w:r>
       <w:r>
         <w:rPr>
           <w:rFonts w:ascii="Times New Roman" w:hAnsi="Times New Roman" w:cs="Times New Roman"/>
@@ -73,7 +71,16 @@
           <w:szCs w:val="24"/>
           <w:u w:val="single"/>
         </w:rPr>
-        <w:t xml:space="preserve"> for users familiar with </w:t>
+        <w:t>-</w:t>
+      </w:r>
+      <w:r>
+        <w:rPr>
+          <w:rFonts w:ascii="Times New Roman" w:hAnsi="Times New Roman" w:cs="Times New Roman"/>
+          <w:sz w:val="24"/>
+          <w:szCs w:val="24"/>
+          <w:u w:val="single"/>
+        </w:rPr>
+        <w:t xml:space="preserve">start for users familiar with </w:t>
       </w:r>
       <w:r>
         <w:rPr>
@@ -1802,7 +1809,7 @@
           <v:shape id="_x0000_i1025" type="#_x0000_t75" style="width:27pt;height:18pt" o:ole="">
             <v:imagedata r:id="rId11" o:title=""/>
           </v:shape>
-          <o:OLEObject Type="Embed" ProgID="Equation.DSMT4" ShapeID="_x0000_i1025" DrawAspect="Content" ObjectID="_1600777633" r:id="rId12"/>
+          <o:OLEObject Type="Embed" ProgID="Equation.DSMT4" ShapeID="_x0000_i1025" DrawAspect="Content" ObjectID="_1602486695" r:id="rId12"/>
         </w:object>
       </w:r>
       <w:r>
@@ -2872,7 +2879,45 @@
           <w:sz w:val="20"/>
           <w:szCs w:val="20"/>
         </w:rPr>
-        <w:t xml:space="preserve"> after 2018.10.10 bug fix</w:t>
+        <w:t xml:space="preserve"> </w:t>
+      </w:r>
+      <w:r>
+        <w:rPr>
+          <w:rFonts w:ascii="Times New Roman" w:hAnsi="Times New Roman" w:cs="Times New Roman"/>
+          <w:b/>
+          <w:sz w:val="20"/>
+          <w:szCs w:val="20"/>
+        </w:rPr>
+        <w:t xml:space="preserve">updated </w:t>
+      </w:r>
+      <w:r>
+        <w:rPr>
+          <w:rFonts w:ascii="Times New Roman" w:hAnsi="Times New Roman" w:cs="Times New Roman"/>
+          <w:b/>
+          <w:i/>
+          <w:sz w:val="20"/>
+          <w:szCs w:val="20"/>
+        </w:rPr>
+        <w:t>A</w:t>
+      </w:r>
+      <w:r>
+        <w:rPr>
+          <w:rFonts w:ascii="Times New Roman" w:hAnsi="Times New Roman" w:cs="Times New Roman"/>
+          <w:b/>
+          <w:sz w:val="20"/>
+          <w:szCs w:val="20"/>
+          <w:vertAlign w:val="subscript"/>
+        </w:rPr>
+        <w:t>T</w:t>
+      </w:r>
+      <w:r>
+        <w:rPr>
+          <w:rFonts w:ascii="Times New Roman" w:hAnsi="Times New Roman" w:cs="Times New Roman"/>
+          <w:b/>
+          <w:sz w:val="20"/>
+          <w:szCs w:val="20"/>
+        </w:rPr>
+        <w:t xml:space="preserve"> 2018.10.31</w:t>
       </w:r>
     </w:p>
     <w:p>
@@ -2889,7 +2934,15 @@
           <w:sz w:val="20"/>
           <w:szCs w:val="20"/>
         </w:rPr>
-        <w:t>For two (made up and potentially implausible) locations with the following property measurements:</w:t>
+        <w:t xml:space="preserve">For two (made up and, in the first case, </w:t>
+      </w:r>
+      <w:r>
+        <w:rPr>
+          <w:rFonts w:ascii="Times New Roman" w:hAnsi="Times New Roman" w:cs="Times New Roman"/>
+          <w:sz w:val="20"/>
+          <w:szCs w:val="20"/>
+        </w:rPr>
+        <w:t>implausible) locations with the following property measurements:</w:t>
       </w:r>
       <w:r>
         <w:rPr>
@@ -3414,6 +3467,7 @@
       <w:r>
         <w:rPr>
           <w:rFonts w:ascii="Times New Roman" w:hAnsi="Times New Roman" w:cs="Times New Roman"/>
+          <w:i/>
           <w:sz w:val="20"/>
           <w:szCs w:val="20"/>
         </w:rPr>
@@ -3458,7 +3512,7 @@
           <w:sz w:val="20"/>
           <w:szCs w:val="20"/>
         </w:rPr>
-        <w:t>933542881749</w:t>
+        <w:t>933542882041</w:t>
       </w:r>
       <w:r>
         <w:rPr>
@@ -3494,6 +3548,7 @@
       <w:r>
         <w:rPr>
           <w:rFonts w:ascii="Times New Roman" w:hAnsi="Times New Roman" w:cs="Times New Roman"/>
+          <w:i/>
           <w:sz w:val="20"/>
           <w:szCs w:val="20"/>
         </w:rPr>
@@ -3530,7 +3585,7 @@
           <w:sz w:val="20"/>
           <w:szCs w:val="20"/>
         </w:rPr>
-        <w:t>287</w:t>
+        <w:t>280</w:t>
       </w:r>
       <w:r>
         <w:rPr>
@@ -3546,7 +3601,7 @@
           <w:sz w:val="20"/>
           <w:szCs w:val="20"/>
         </w:rPr>
-        <w:t>518938168877</w:t>
+        <w:t>146614105583</w:t>
       </w:r>
       <w:r>
         <w:rPr>
@@ -3565,6 +3620,8 @@
         </w:rPr>
         <w:t>-1</w:t>
       </w:r>
+      <w:bookmarkStart w:id="0" w:name="_GoBack"/>
+      <w:bookmarkEnd w:id="0"/>
     </w:p>
     <w:p>
       <w:pPr>
@@ -3726,26 +3783,8 @@
           <w:sz w:val="20"/>
           <w:szCs w:val="20"/>
         </w:rPr>
-        <w:t xml:space="preserve"> different values?  Please contact me so I can verify that </w:t>
-      </w:r>
-      <w:r>
-        <w:rPr>
-          <w:rFonts w:ascii="Times New Roman" w:hAnsi="Times New Roman" w:cs="Times New Roman"/>
-          <w:sz w:val="20"/>
-          <w:szCs w:val="20"/>
-        </w:rPr>
-        <w:t>this</w:t>
-      </w:r>
-      <w:r>
-        <w:rPr>
-          <w:rFonts w:ascii="Times New Roman" w:hAnsi="Times New Roman" w:cs="Times New Roman"/>
-          <w:sz w:val="20"/>
-          <w:szCs w:val="20"/>
-        </w:rPr>
-        <w:t xml:space="preserve"> Readme is up to date.</w:t>
-      </w:r>
-      <w:bookmarkStart w:id="0" w:name="_GoBack"/>
-      <w:bookmarkEnd w:id="0"/>
+        <w:t xml:space="preserve"> different values?  Please contact me so I can verify that this Readme is up to date.</w:t>
+      </w:r>
     </w:p>
     <w:p>
       <w:pPr>
@@ -7989,7 +8028,7 @@
         <w:rFonts w:hint="default"/>
       </w:rPr>
     </w:lvl>
-    <w:lvl w:ilvl="1" w:tplc="04090019" w:tentative="1">
+    <w:lvl w:ilvl="1" w:tplc="04090019">
       <w:start w:val="1"/>
       <w:numFmt w:val="lowerLetter"/>
       <w:lvlText w:val="%2."/>

</xml_diff>